<commit_message>
Post May 12 2016 meeting
</commit_message>
<xml_diff>
--- a/misc_docs/TOBACCO and TOBACCO Type convention for PCORNet V3_ekb to.docx
+++ b/misc_docs/TOBACCO and TOBACCO Type convention for PCORNet V3_ekb to.docx
@@ -1,18 +1,23 @@
 
 <file path=word/document.xml><?xml version="1.0" encoding="utf-8"?>
-<w:document xmlns:ve="http://schemas.openxmlformats.org/markup-compatibility/2006" xmlns:o="urn:schemas-microsoft-com:office:office" xmlns:r="http://schemas.openxmlformats.org/officeDocument/2006/relationships" xmlns:m="http://schemas.openxmlformats.org/officeDocument/2006/math" xmlns:v="urn:schemas-microsoft-com:vml" xmlns:wp="http://schemas.openxmlformats.org/drawingml/2006/wordprocessingDrawing" xmlns:w10="urn:schemas-microsoft-com:office:word" xmlns:w="http://schemas.openxmlformats.org/wordprocessingml/2006/main" xmlns:wne="http://schemas.microsoft.com/office/word/2006/wordml">
+<w:document xmlns:wpc="http://schemas.microsoft.com/office/word/2010/wordprocessingCanvas" xmlns:cx="http://schemas.microsoft.com/office/drawing/2014/chartex" xmlns:cx1="http://schemas.microsoft.com/office/drawing/2015/9/8/chartex" xmlns:cx2="http://schemas.microsoft.com/office/drawing/2015/10/21/chartex" xmlns:mc="http://schemas.openxmlformats.org/markup-compatibility/2006" xmlns:o="urn:schemas-microsoft-com:office:office" xmlns:r="http://schemas.openxmlformats.org/officeDocument/2006/relationships" xmlns:m="http://schemas.openxmlformats.org/officeDocument/2006/math" xmlns:v="urn:schemas-microsoft-com:vml" xmlns:wp14="http://schemas.microsoft.com/office/word/2010/wordprocessingDrawing" xmlns:wp="http://schemas.openxmlformats.org/drawingml/2006/wordprocessingDrawing" xmlns:w10="urn:schemas-microsoft-com:office:word" xmlns:w="http://schemas.openxmlformats.org/wordprocessingml/2006/main" xmlns:w14="http://schemas.microsoft.com/office/word/2010/wordml" xmlns:w15="http://schemas.microsoft.com/office/word/2012/wordml" xmlns:w16se="http://schemas.microsoft.com/office/word/2015/wordml/symex" xmlns:wpg="http://schemas.microsoft.com/office/word/2010/wordprocessingGroup" xmlns:wpi="http://schemas.microsoft.com/office/word/2010/wordprocessingInk" xmlns:wne="http://schemas.microsoft.com/office/word/2006/wordml" xmlns:wps="http://schemas.microsoft.com/office/word/2010/wordprocessingShape" mc:Ignorable="w14 w15 w16se wp14">
   <w:body>
     <w:p>
       <w:r>
         <w:t>TOBACCO</w:t>
       </w:r>
+      <w:ins w:id="0" w:author="Don Torok" w:date="2016-05-12T15:13:00Z">
+        <w:r>
+          <w:t xml:space="preserve"> (Tobacco Use)</w:t>
+        </w:r>
+      </w:ins>
     </w:p>
     <w:tbl>
       <w:tblPr>
         <w:tblpPr w:leftFromText="180" w:rightFromText="180" w:vertAnchor="page" w:horzAnchor="page" w:tblpX="1909" w:tblpY="1981"/>
         <w:tblW w:w="5648" w:type="pct"/>
         <w:tblLayout w:type="fixed"/>
-        <w:tblLook w:val="0000"/>
+        <w:tblLook w:val="0000" w:firstRow="0" w:lastRow="0" w:firstColumn="0" w:lastColumn="0" w:noHBand="0" w:noVBand="0"/>
       </w:tblPr>
       <w:tblGrid>
         <w:gridCol w:w="1376"/>
@@ -189,7 +194,7 @@
             <w:tblPr>
               <w:tblW w:w="2919" w:type="dxa"/>
               <w:tblLayout w:type="fixed"/>
-              <w:tblLook w:val="04A0"/>
+              <w:tblLook w:val="04A0" w:firstRow="1" w:lastRow="0" w:firstColumn="1" w:lastColumn="0" w:noHBand="0" w:noVBand="1"/>
             </w:tblPr>
             <w:tblGrid>
               <w:gridCol w:w="1241"/>
@@ -640,8 +645,6 @@
                     </w:rPr>
                     <w:t xml:space="preserve"> (removed)</w:t>
                   </w:r>
-                  <w:bookmarkStart w:id="0" w:name="_GoBack"/>
-                  <w:bookmarkEnd w:id="0"/>
                 </w:p>
               </w:tc>
               <w:tc>
@@ -928,7 +931,7 @@
                 <w:insideV w:val="single" w:sz="4" w:space="0" w:color="auto"/>
               </w:tblBorders>
               <w:tblLayout w:type="fixed"/>
-              <w:tblLook w:val="04A0"/>
+              <w:tblLook w:val="04A0" w:firstRow="1" w:lastRow="0" w:firstColumn="1" w:lastColumn="0" w:noHBand="0" w:noVBand="1"/>
             </w:tblPr>
             <w:tblGrid>
               <w:gridCol w:w="1749"/>
@@ -1731,12 +1734,17 @@
         <w:lastRenderedPageBreak/>
         <w:t>TOBACCO TYPE</w:t>
       </w:r>
+      <w:ins w:id="1" w:author="Don Torok" w:date="2016-05-12T15:13:00Z">
+        <w:r>
+          <w:t xml:space="preserve"> </w:t>
+        </w:r>
+      </w:ins>
     </w:p>
     <w:tbl>
       <w:tblPr>
         <w:tblW w:w="5648" w:type="pct"/>
         <w:tblLayout w:type="fixed"/>
-        <w:tblLook w:val="0000"/>
+        <w:tblLook w:val="0000" w:firstRow="0" w:lastRow="0" w:firstColumn="0" w:lastColumn="0" w:noHBand="0" w:noVBand="0"/>
       </w:tblPr>
       <w:tblGrid>
         <w:gridCol w:w="1376"/>
@@ -2059,14 +2067,32 @@
                 <w:sz w:val="16"/>
                 <w:szCs w:val="16"/>
               </w:rPr>
-              <w:t xml:space="preserve"> = 4298794 </w:t>
+              <w:t xml:space="preserve"> = </w:t>
+            </w:r>
+            <w:r>
+              <w:rPr>
+                <w:rFonts w:ascii="Times New Roman" w:hAnsi="Times New Roman" w:cs="Times New Roman"/>
+                <w:color w:val="4F81BD"/>
+                <w:sz w:val="16"/>
+                <w:szCs w:val="16"/>
+              </w:rPr>
+              <w:t>4219336</w:t>
+            </w:r>
+            <w:r>
+              <w:rPr>
+                <w:rFonts w:ascii="Times New Roman" w:hAnsi="Times New Roman" w:cs="Times New Roman"/>
+                <w:color w:val="4F81BD"/>
+                <w:sz w:val="16"/>
+                <w:szCs w:val="16"/>
+              </w:rPr>
+              <w:t xml:space="preserve"> </w:t>
             </w:r>
           </w:p>
           <w:tbl>
             <w:tblPr>
               <w:tblW w:w="3752" w:type="dxa"/>
               <w:tblLayout w:type="fixed"/>
-              <w:tblLook w:val="04A0"/>
+              <w:tblLook w:val="04A0" w:firstRow="1" w:lastRow="0" w:firstColumn="1" w:lastColumn="0" w:noHBand="0" w:noVBand="1"/>
             </w:tblPr>
             <w:tblGrid>
               <w:gridCol w:w="1862"/>
@@ -3537,7 +3563,7 @@
                 <w:insideV w:val="single" w:sz="4" w:space="0" w:color="auto"/>
               </w:tblBorders>
               <w:tblLayout w:type="fixed"/>
-              <w:tblLook w:val="04A0"/>
+              <w:tblLook w:val="04A0" w:firstRow="1" w:lastRow="0" w:firstColumn="1" w:lastColumn="0" w:noHBand="0" w:noVBand="1"/>
             </w:tblPr>
             <w:tblGrid>
               <w:gridCol w:w="1749"/>
@@ -4647,15 +4673,37 @@
     <w:p/>
     <w:p/>
     <w:p>
+      <w:pPr>
+        <w:suppressAutoHyphens w:val="0"/>
+        <w:spacing w:before="0" w:after="0" w:line="240" w:lineRule="auto"/>
+        <w:rPr>
+          <w:ins w:id="2" w:author="Don Torok" w:date="2016-05-12T15:14:00Z"/>
+        </w:rPr>
+      </w:pPr>
+      <w:ins w:id="3" w:author="Don Torok" w:date="2016-05-12T15:14:00Z">
+        <w:r>
+          <w:br w:type="page"/>
+        </w:r>
+      </w:ins>
+    </w:p>
+    <w:p>
       <w:r>
+        <w:lastRenderedPageBreak/>
         <w:t>SMOKING</w:t>
       </w:r>
+      <w:ins w:id="4" w:author="Don Torok" w:date="2016-05-12T15:14:00Z">
+        <w:r>
+          <w:t xml:space="preserve"> (frequency/amount of Tobacco Use)</w:t>
+        </w:r>
+      </w:ins>
+      <w:bookmarkStart w:id="5" w:name="_GoBack"/>
+      <w:bookmarkEnd w:id="5"/>
     </w:p>
     <w:tbl>
       <w:tblPr>
         <w:tblW w:w="5648" w:type="pct"/>
         <w:tblLayout w:type="fixed"/>
-        <w:tblLook w:val="0000"/>
+        <w:tblLook w:val="0000" w:firstRow="0" w:lastRow="0" w:firstColumn="0" w:lastColumn="0" w:noHBand="0" w:noVBand="0"/>
       </w:tblPr>
       <w:tblGrid>
         <w:gridCol w:w="1376"/>
@@ -4693,7 +4741,6 @@
                 <w:sz w:val="16"/>
                 <w:szCs w:val="16"/>
               </w:rPr>
-              <w:lastRenderedPageBreak/>
               <w:t>SMOKING</w:t>
             </w:r>
           </w:p>
@@ -4938,7 +4985,7 @@
             <w:tblPr>
               <w:tblW w:w="2919" w:type="dxa"/>
               <w:tblLayout w:type="fixed"/>
-              <w:tblLook w:val="04A0"/>
+              <w:tblLook w:val="04A0" w:firstRow="1" w:lastRow="0" w:firstColumn="1" w:lastColumn="0" w:noHBand="0" w:noVBand="1"/>
             </w:tblPr>
             <w:tblGrid>
               <w:gridCol w:w="1241"/>
@@ -5872,7 +5919,7 @@
                 <w:insideV w:val="single" w:sz="4" w:space="0" w:color="auto"/>
               </w:tblBorders>
               <w:tblLayout w:type="fixed"/>
-              <w:tblLook w:val="04A0"/>
+              <w:tblLook w:val="04A0" w:firstRow="1" w:lastRow="0" w:firstColumn="1" w:lastColumn="0" w:noHBand="0" w:noVBand="1"/>
             </w:tblPr>
             <w:tblGrid>
               <w:gridCol w:w="1749"/>
@@ -7051,7 +7098,7 @@
       <w:tblPr>
         <w:tblStyle w:val="TableGrid"/>
         <w:tblW w:w="0" w:type="auto"/>
-        <w:tblLook w:val="04A0"/>
+        <w:tblLook w:val="04A0" w:firstRow="1" w:lastRow="0" w:firstColumn="1" w:lastColumn="0" w:noHBand="0" w:noVBand="1"/>
       </w:tblPr>
       <w:tblGrid>
         <w:gridCol w:w="1998"/>
@@ -7232,7 +7279,6 @@
     <w:p/>
     <w:p>
       <w:r>
-        <w:lastRenderedPageBreak/>
         <w:t>Fact relationship</w:t>
       </w:r>
     </w:p>
@@ -7241,7 +7287,7 @@
         <w:tblStyle w:val="TableGrid"/>
         <w:tblW w:w="8928" w:type="dxa"/>
         <w:tblLayout w:type="fixed"/>
-        <w:tblLook w:val="04A0"/>
+        <w:tblLook w:val="04A0" w:firstRow="1" w:lastRow="0" w:firstColumn="1" w:lastColumn="0" w:noHBand="0" w:noVBand="1"/>
       </w:tblPr>
       <w:tblGrid>
         <w:gridCol w:w="1728"/>
@@ -7454,7 +7500,7 @@
       <w:tblPr>
         <w:tblStyle w:val="TableGrid"/>
         <w:tblW w:w="0" w:type="auto"/>
-        <w:tblLook w:val="04A0"/>
+        <w:tblLook w:val="04A0" w:firstRow="1" w:lastRow="0" w:firstColumn="1" w:lastColumn="0" w:noHBand="0" w:noVBand="1"/>
       </w:tblPr>
       <w:tblGrid>
         <w:gridCol w:w="1998"/>
@@ -7683,7 +7729,7 @@
         <w:tblStyle w:val="TableGrid"/>
         <w:tblW w:w="8928" w:type="dxa"/>
         <w:tblLayout w:type="fixed"/>
-        <w:tblLook w:val="04A0"/>
+        <w:tblLook w:val="04A0" w:firstRow="1" w:lastRow="0" w:firstColumn="1" w:lastColumn="0" w:noHBand="0" w:noVBand="1"/>
       </w:tblPr>
       <w:tblGrid>
         <w:gridCol w:w="1728"/>
@@ -7963,7 +8009,7 @@
       <w:tblPr>
         <w:tblStyle w:val="TableGrid"/>
         <w:tblW w:w="0" w:type="auto"/>
-        <w:tblLook w:val="04A0"/>
+        <w:tblLook w:val="04A0" w:firstRow="1" w:lastRow="0" w:firstColumn="1" w:lastColumn="0" w:noHBand="0" w:noVBand="1"/>
       </w:tblPr>
       <w:tblGrid>
         <w:gridCol w:w="1998"/>
@@ -8111,7 +8157,7 @@
         <w:tblStyle w:val="TableGrid"/>
         <w:tblW w:w="8928" w:type="dxa"/>
         <w:tblLayout w:type="fixed"/>
-        <w:tblLook w:val="04A0"/>
+        <w:tblLook w:val="04A0" w:firstRow="1" w:lastRow="0" w:firstColumn="1" w:lastColumn="0" w:noHBand="0" w:noVBand="1"/>
       </w:tblPr>
       <w:tblGrid>
         <w:gridCol w:w="1728"/>
@@ -8272,7 +8318,7 @@
       <w:tblPr>
         <w:tblStyle w:val="TableGrid"/>
         <w:tblW w:w="0" w:type="auto"/>
-        <w:tblLook w:val="04A0"/>
+        <w:tblLook w:val="04A0" w:firstRow="1" w:lastRow="0" w:firstColumn="1" w:lastColumn="0" w:noHBand="0" w:noVBand="1"/>
       </w:tblPr>
       <w:tblGrid>
         <w:gridCol w:w="1998"/>
@@ -8502,7 +8548,7 @@
         <w:tblStyle w:val="TableGrid"/>
         <w:tblW w:w="8928" w:type="dxa"/>
         <w:tblLayout w:type="fixed"/>
-        <w:tblLook w:val="04A0"/>
+        <w:tblLook w:val="04A0" w:firstRow="1" w:lastRow="0" w:firstColumn="1" w:lastColumn="0" w:noHBand="0" w:noVBand="1"/>
       </w:tblPr>
       <w:tblGrid>
         <w:gridCol w:w="1728"/>
@@ -8751,8 +8797,8 @@
 </file>
 
 <file path=word/numbering.xml><?xml version="1.0" encoding="utf-8"?>
-<w:numbering xmlns:ve="http://schemas.openxmlformats.org/markup-compatibility/2006" xmlns:o="urn:schemas-microsoft-com:office:office" xmlns:r="http://schemas.openxmlformats.org/officeDocument/2006/relationships" xmlns:m="http://schemas.openxmlformats.org/officeDocument/2006/math" xmlns:v="urn:schemas-microsoft-com:vml" xmlns:wp="http://schemas.openxmlformats.org/drawingml/2006/wordprocessingDrawing" xmlns:w10="urn:schemas-microsoft-com:office:word" xmlns:w="http://schemas.openxmlformats.org/wordprocessingml/2006/main" xmlns:wne="http://schemas.microsoft.com/office/word/2006/wordml">
-  <w:abstractNum w:abstractNumId="0">
+<w:numbering xmlns:wpc="http://schemas.microsoft.com/office/word/2010/wordprocessingCanvas" xmlns:cx="http://schemas.microsoft.com/office/drawing/2014/chartex" xmlns:cx1="http://schemas.microsoft.com/office/drawing/2015/9/8/chartex" xmlns:cx2="http://schemas.microsoft.com/office/drawing/2015/10/21/chartex" xmlns:mc="http://schemas.openxmlformats.org/markup-compatibility/2006" xmlns:o="urn:schemas-microsoft-com:office:office" xmlns:r="http://schemas.openxmlformats.org/officeDocument/2006/relationships" xmlns:m="http://schemas.openxmlformats.org/officeDocument/2006/math" xmlns:v="urn:schemas-microsoft-com:vml" xmlns:wp14="http://schemas.microsoft.com/office/word/2010/wordprocessingDrawing" xmlns:wp="http://schemas.openxmlformats.org/drawingml/2006/wordprocessingDrawing" xmlns:w10="urn:schemas-microsoft-com:office:word" xmlns:w="http://schemas.openxmlformats.org/wordprocessingml/2006/main" xmlns:w14="http://schemas.microsoft.com/office/word/2010/wordml" xmlns:w15="http://schemas.microsoft.com/office/word/2012/wordml" xmlns:w16se="http://schemas.microsoft.com/office/word/2015/wordml/symex" xmlns:wpg="http://schemas.microsoft.com/office/word/2010/wordprocessingGroup" xmlns:wpi="http://schemas.microsoft.com/office/word/2010/wordprocessingInk" xmlns:wne="http://schemas.microsoft.com/office/word/2006/wordml" xmlns:wps="http://schemas.microsoft.com/office/word/2010/wordprocessingShape" mc:Ignorable="w14 w15 w16se wp14">
+  <w:abstractNum w:abstractNumId="0" w15:restartNumberingAfterBreak="0">
     <w:nsid w:val="10071E16"/>
     <w:multiLevelType w:val="hybridMultilevel"/>
     <w:tmpl w:val="3EEC7920"/>
@@ -8871,8 +8917,16 @@
 </w:numbering>
 </file>
 
+<file path=word/people.xml><?xml version="1.0" encoding="utf-8"?>
+<w15:people xmlns:wpc="http://schemas.microsoft.com/office/word/2010/wordprocessingCanvas" xmlns:cx="http://schemas.microsoft.com/office/drawing/2014/chartex" xmlns:cx1="http://schemas.microsoft.com/office/drawing/2015/9/8/chartex" xmlns:cx2="http://schemas.microsoft.com/office/drawing/2015/10/21/chartex" xmlns:mc="http://schemas.openxmlformats.org/markup-compatibility/2006" xmlns:o="urn:schemas-microsoft-com:office:office" xmlns:r="http://schemas.openxmlformats.org/officeDocument/2006/relationships" xmlns:m="http://schemas.openxmlformats.org/officeDocument/2006/math" xmlns:v="urn:schemas-microsoft-com:vml" xmlns:wp14="http://schemas.microsoft.com/office/word/2010/wordprocessingDrawing" xmlns:wp="http://schemas.openxmlformats.org/drawingml/2006/wordprocessingDrawing" xmlns:w10="urn:schemas-microsoft-com:office:word" xmlns:w="http://schemas.openxmlformats.org/wordprocessingml/2006/main" xmlns:w14="http://schemas.microsoft.com/office/word/2010/wordml" xmlns:w15="http://schemas.microsoft.com/office/word/2012/wordml" xmlns:w16se="http://schemas.microsoft.com/office/word/2015/wordml/symex" xmlns:wpg="http://schemas.microsoft.com/office/word/2010/wordprocessingGroup" xmlns:wpi="http://schemas.microsoft.com/office/word/2010/wordprocessingInk" xmlns:wne="http://schemas.microsoft.com/office/word/2006/wordml" xmlns:wps="http://schemas.microsoft.com/office/word/2010/wordprocessingShape" mc:Ignorable="w14 w15 w16se wp14">
+  <w15:person w15:author="Don Torok">
+    <w15:presenceInfo w15:providerId="Windows Live" w15:userId="2305992e15a2ddec"/>
+  </w15:person>
+</w15:people>
+</file>
+
 <file path=word/styles.xml><?xml version="1.0" encoding="utf-8"?>
-<w:styles xmlns:r="http://schemas.openxmlformats.org/officeDocument/2006/relationships" xmlns:w="http://schemas.openxmlformats.org/wordprocessingml/2006/main">
+<w:styles xmlns:mc="http://schemas.openxmlformats.org/markup-compatibility/2006" xmlns:r="http://schemas.openxmlformats.org/officeDocument/2006/relationships" xmlns:w="http://schemas.openxmlformats.org/wordprocessingml/2006/main" xmlns:w14="http://schemas.microsoft.com/office/word/2010/wordml" xmlns:w15="http://schemas.microsoft.com/office/word/2012/wordml" xmlns:w16se="http://schemas.microsoft.com/office/word/2015/wordml/symex" mc:Ignorable="w14 w15 w16se">
   <w:docDefaults>
     <w:rPrDefault>
       <w:rPr>
@@ -8884,486 +8938,379 @@
     </w:rPrDefault>
     <w:pPrDefault/>
   </w:docDefaults>
-  <w:latentStyles w:defLockedState="0" w:defUIPriority="99" w:defSemiHidden="1" w:defUnhideWhenUsed="1" w:defQFormat="0" w:count="267">
-    <w:lsdException w:name="Normal" w:semiHidden="0" w:uiPriority="0" w:unhideWhenUsed="0" w:qFormat="1"/>
-    <w:lsdException w:name="heading 1" w:semiHidden="0" w:uiPriority="9" w:unhideWhenUsed="0" w:qFormat="1"/>
-    <w:lsdException w:name="heading 2" w:uiPriority="9" w:qFormat="1"/>
-    <w:lsdException w:name="heading 3" w:uiPriority="9" w:qFormat="1"/>
-    <w:lsdException w:name="heading 4" w:uiPriority="9" w:qFormat="1"/>
-    <w:lsdException w:name="heading 5" w:uiPriority="9" w:qFormat="1"/>
-    <w:lsdException w:name="heading 6" w:uiPriority="9" w:qFormat="1"/>
-    <w:lsdException w:name="heading 7" w:uiPriority="9" w:qFormat="1"/>
-    <w:lsdException w:name="heading 8" w:uiPriority="9" w:qFormat="1"/>
-    <w:lsdException w:name="heading 9" w:uiPriority="9" w:qFormat="1"/>
-    <w:lsdException w:name="toc 1" w:uiPriority="39"/>
-    <w:lsdException w:name="toc 2" w:uiPriority="39"/>
-    <w:lsdException w:name="toc 3" w:uiPriority="39"/>
-    <w:lsdException w:name="toc 4" w:uiPriority="39"/>
-    <w:lsdException w:name="toc 5" w:uiPriority="39"/>
-    <w:lsdException w:name="toc 6" w:uiPriority="39"/>
-    <w:lsdException w:name="toc 7" w:uiPriority="39"/>
-    <w:lsdException w:name="toc 8" w:uiPriority="39"/>
-    <w:lsdException w:name="toc 9" w:uiPriority="39"/>
-    <w:lsdException w:name="caption" w:uiPriority="35" w:qFormat="1"/>
-    <w:lsdException w:name="Title" w:semiHidden="0" w:uiPriority="10" w:unhideWhenUsed="0" w:qFormat="1"/>
-    <w:lsdException w:name="Default Paragraph Font" w:uiPriority="1"/>
-    <w:lsdException w:name="Subtitle" w:semiHidden="0" w:uiPriority="11" w:unhideWhenUsed="0" w:qFormat="1"/>
-    <w:lsdException w:name="Strong" w:semiHidden="0" w:uiPriority="22" w:unhideWhenUsed="0" w:qFormat="1"/>
-    <w:lsdException w:name="Emphasis" w:semiHidden="0" w:uiPriority="20" w:unhideWhenUsed="0" w:qFormat="1"/>
-    <w:lsdException w:name="Table Grid" w:semiHidden="0" w:uiPriority="59" w:unhideWhenUsed="0"/>
-    <w:lsdException w:name="Placeholder Text" w:unhideWhenUsed="0"/>
-    <w:lsdException w:name="No Spacing" w:semiHidden="0" w:uiPriority="1" w:unhideWhenUsed="0" w:qFormat="1"/>
-    <w:lsdException w:name="Light Shading" w:semiHidden="0" w:uiPriority="60" w:unhideWhenUsed="0"/>
-    <w:lsdException w:name="Light List" w:semiHidden="0" w:uiPriority="61" w:unhideWhenUsed="0"/>
-    <w:lsdException w:name="Light Grid" w:semiHidden="0" w:uiPriority="62" w:unhideWhenUsed="0"/>
-    <w:lsdException w:name="Medium Shading 1" w:semiHidden="0" w:uiPriority="63" w:unhideWhenUsed="0"/>
-    <w:lsdException w:name="Medium Shading 2" w:semiHidden="0" w:uiPriority="64" w:unhideWhenUsed="0"/>
-    <w:lsdException w:name="Medium List 1" w:semiHidden="0" w:uiPriority="65" w:unhideWhenUsed="0"/>
-    <w:lsdException w:name="Medium List 2" w:semiHidden="0" w:uiPriority="66" w:unhideWhenUsed="0"/>
-    <w:lsdException w:name="Medium Grid 1" w:semiHidden="0" w:uiPriority="67" w:unhideWhenUsed="0"/>
-    <w:lsdException w:name="Medium Grid 2" w:semiHidden="0" w:uiPriority="68" w:unhideWhenUsed="0"/>
-    <w:lsdException w:name="Medium Grid 3" w:semiHidden="0" w:uiPriority="69" w:unhideWhenUsed="0"/>
-    <w:lsdException w:name="Dark List" w:semiHidden="0" w:uiPriority="70" w:unhideWhenUsed="0"/>
-    <w:lsdException w:name="Colorful Shading" w:semiHidden="0" w:uiPriority="71" w:unhideWhenUsed="0"/>
-    <w:lsdException w:name="Colorful List" w:semiHidden="0" w:uiPriority="72" w:unhideWhenUsed="0"/>
-    <w:lsdException w:name="Colorful Grid" w:semiHidden="0" w:uiPriority="73" w:unhideWhenUsed="0"/>
-    <w:lsdException w:name="Light Shading Accent 1" w:semiHidden="0" w:uiPriority="60" w:unhideWhenUsed="0"/>
-    <w:lsdException w:name="Light List Accent 1" w:semiHidden="0" w:uiPriority="61" w:unhideWhenUsed="0"/>
-    <w:lsdException w:name="Light Grid Accent 1" w:semiHidden="0" w:uiPriority="62" w:unhideWhenUsed="0"/>
-    <w:lsdException w:name="Medium Shading 1 Accent 1" w:semiHidden="0" w:uiPriority="63" w:unhideWhenUsed="0"/>
-    <w:lsdException w:name="Medium Shading 2 Accent 1" w:semiHidden="0" w:uiPriority="64" w:unhideWhenUsed="0"/>
-    <w:lsdException w:name="Medium List 1 Accent 1" w:semiHidden="0" w:uiPriority="65" w:unhideWhenUsed="0"/>
-    <w:lsdException w:name="Revision" w:unhideWhenUsed="0"/>
-    <w:lsdException w:name="List Paragraph" w:semiHidden="0" w:uiPriority="34" w:unhideWhenUsed="0" w:qFormat="1"/>
-    <w:lsdException w:name="Quote" w:semiHidden="0" w:uiPriority="29" w:unhideWhenUsed="0" w:qFormat="1"/>
-    <w:lsdException w:name="Intense Quote" w:semiHidden="0" w:uiPriority="30" w:unhideWhenUsed="0" w:qFormat="1"/>
-    <w:lsdException w:name="Medium List 2 Accent 1" w:semiHidden="0" w:uiPriority="66" w:unhideWhenUsed="0"/>
-    <w:lsdException w:name="Medium Grid 1 Accent 1" w:semiHidden="0" w:uiPriority="67" w:unhideWhenUsed="0"/>
-    <w:lsdException w:name="Medium Grid 2 Accent 1" w:semiHidden="0" w:uiPriority="68" w:unhideWhenUsed="0"/>
-    <w:lsdException w:name="Medium Grid 3 Accent 1" w:semiHidden="0" w:uiPriority="69" w:unhideWhenUsed="0"/>
-    <w:lsdException w:name="Dark List Accent 1" w:semiHidden="0" w:uiPriority="70" w:unhideWhenUsed="0"/>
-    <w:lsdException w:name="Colorful Shading Accent 1" w:semiHidden="0" w:uiPriority="71" w:unhideWhenUsed="0"/>
-    <w:lsdException w:name="Colorful List Accent 1" w:semiHidden="0" w:uiPriority="72" w:unhideWhenUsed="0"/>
-    <w:lsdException w:name="Colorful Grid Accent 1" w:semiHidden="0" w:uiPriority="73" w:unhideWhenUsed="0"/>
-    <w:lsdException w:name="Light Shading Accent 2" w:semiHidden="0" w:uiPriority="60" w:unhideWhenUsed="0"/>
-    <w:lsdException w:name="Light List Accent 2" w:semiHidden="0" w:uiPriority="61" w:unhideWhenUsed="0"/>
-    <w:lsdException w:name="Light Grid Accent 2" w:semiHidden="0" w:uiPriority="62" w:unhideWhenUsed="0"/>
-    <w:lsdException w:name="Medium Shading 1 Accent 2" w:semiHidden="0" w:uiPriority="63" w:unhideWhenUsed="0"/>
-    <w:lsdException w:name="Medium Shading 2 Accent 2" w:semiHidden="0" w:uiPriority="64" w:unhideWhenUsed="0"/>
-    <w:lsdException w:name="Medium List 1 Accent 2" w:semiHidden="0" w:uiPriority="65" w:unhideWhenUsed="0"/>
-    <w:lsdException w:name="Medium List 2 Accent 2" w:semiHidden="0" w:uiPriority="66" w:unhideWhenUsed="0"/>
-    <w:lsdException w:name="Medium Grid 1 Accent 2" w:semiHidden="0" w:uiPriority="67" w:unhideWhenUsed="0"/>
-    <w:lsdException w:name="Medium Grid 2 Accent 2" w:semiHidden="0" w:uiPriority="68" w:unhideWhenUsed="0"/>
-    <w:lsdException w:name="Medium Grid 3 Accent 2" w:semiHidden="0" w:uiPriority="69" w:unhideWhenUsed="0"/>
-    <w:lsdException w:name="Dark List Accent 2" w:semiHidden="0" w:uiPriority="70" w:unhideWhenUsed="0"/>
-    <w:lsdException w:name="Colorful Shading Accent 2" w:semiHidden="0" w:uiPriority="71" w:unhideWhenUsed="0"/>
-    <w:lsdException w:name="Colorful List Accent 2" w:semiHidden="0" w:uiPriority="72" w:unhideWhenUsed="0"/>
-    <w:lsdException w:name="Colorful Grid Accent 2" w:semiHidden="0" w:uiPriority="73" w:unhideWhenUsed="0"/>
-    <w:lsdException w:name="Light Shading Accent 3" w:semiHidden="0" w:uiPriority="60" w:unhideWhenUsed="0"/>
-    <w:lsdException w:name="Light List Accent 3" w:semiHidden="0" w:uiPriority="61" w:unhideWhenUsed="0"/>
-    <w:lsdException w:name="Light Grid Accent 3" w:semiHidden="0" w:uiPriority="62" w:unhideWhenUsed="0"/>
-    <w:lsdException w:name="Medium Shading 1 Accent 3" w:semiHidden="0" w:uiPriority="63" w:unhideWhenUsed="0"/>
-    <w:lsdException w:name="Medium Shading 2 Accent 3" w:semiHidden="0" w:uiPriority="64" w:unhideWhenUsed="0"/>
-    <w:lsdException w:name="Medium List 1 Accent 3" w:semiHidden="0" w:uiPriority="65" w:unhideWhenUsed="0"/>
-    <w:lsdException w:name="Medium List 2 Accent 3" w:semiHidden="0" w:uiPriority="66" w:unhideWhenUsed="0"/>
-    <w:lsdException w:name="Medium Grid 1 Accent 3" w:semiHidden="0" w:uiPriority="67" w:unhideWhenUsed="0"/>
-    <w:lsdException w:name="Medium Grid 2 Accent 3" w:semiHidden="0" w:uiPriority="68" w:unhideWhenUsed="0"/>
-    <w:lsdException w:name="Medium Grid 3 Accent 3" w:semiHidden="0" w:uiPriority="69" w:unhideWhenUsed="0"/>
-    <w:lsdException w:name="Dark List Accent 3" w:semiHidden="0" w:uiPriority="70" w:unhideWhenUsed="0"/>
-    <w:lsdException w:name="Colorful Shading Accent 3" w:semiHidden="0" w:uiPriority="71" w:unhideWhenUsed="0"/>
-    <w:lsdException w:name="Colorful List Accent 3" w:semiHidden="0" w:uiPriority="72" w:unhideWhenUsed="0"/>
-    <w:lsdException w:name="Colorful Grid Accent 3" w:semiHidden="0" w:uiPriority="73" w:unhideWhenUsed="0"/>
-    <w:lsdException w:name="Light Shading Accent 4" w:semiHidden="0" w:uiPriority="60" w:unhideWhenUsed="0"/>
-    <w:lsdException w:name="Light List Accent 4" w:semiHidden="0" w:uiPriority="61" w:unhideWhenUsed="0"/>
-    <w:lsdException w:name="Light Grid Accent 4" w:semiHidden="0" w:uiPriority="62" w:unhideWhenUsed="0"/>
-    <w:lsdException w:name="Medium Shading 1 Accent 4" w:semiHidden="0" w:uiPriority="63" w:unhideWhenUsed="0"/>
-    <w:lsdException w:name="Medium Shading 2 Accent 4" w:semiHidden="0" w:uiPriority="64" w:unhideWhenUsed="0"/>
-    <w:lsdException w:name="Medium List 1 Accent 4" w:semiHidden="0" w:uiPriority="65" w:unhideWhenUsed="0"/>
-    <w:lsdException w:name="Medium List 2 Accent 4" w:semiHidden="0" w:uiPriority="66" w:unhideWhenUsed="0"/>
-    <w:lsdException w:name="Medium Grid 1 Accent 4" w:semiHidden="0" w:uiPriority="67" w:unhideWhenUsed="0"/>
-    <w:lsdException w:name="Medium Grid 2 Accent 4" w:semiHidden="0" w:uiPriority="68" w:unhideWhenUsed="0"/>
-    <w:lsdException w:name="Medium Grid 3 Accent 4" w:semiHidden="0" w:uiPriority="69" w:unhideWhenUsed="0"/>
-    <w:lsdException w:name="Dark List Accent 4" w:semiHidden="0" w:uiPriority="70" w:unhideWhenUsed="0"/>
-    <w:lsdException w:name="Colorful Shading Accent 4" w:semiHidden="0" w:uiPriority="71" w:unhideWhenUsed="0"/>
-    <w:lsdException w:name="Colorful List Accent 4" w:semiHidden="0" w:uiPriority="72" w:unhideWhenUsed="0"/>
-    <w:lsdException w:name="Colorful Grid Accent 4" w:semiHidden="0" w:uiPriority="73" w:unhideWhenUsed="0"/>
-    <w:lsdException w:name="Light Shading Accent 5" w:semiHidden="0" w:uiPriority="60" w:unhideWhenUsed="0"/>
-    <w:lsdException w:name="Light List Accent 5" w:semiHidden="0" w:uiPriority="61" w:unhideWhenUsed="0"/>
-    <w:lsdException w:name="Light Grid Accent 5" w:semiHidden="0" w:uiPriority="62" w:unhideWhenUsed="0"/>
-    <w:lsdException w:name="Medium Shading 1 Accent 5" w:semiHidden="0" w:uiPriority="63" w:unhideWhenUsed="0"/>
-    <w:lsdException w:name="Medium Shading 2 Accent 5" w:semiHidden="0" w:uiPriority="64" w:unhideWhenUsed="0"/>
-    <w:lsdException w:name="Medium List 1 Accent 5" w:semiHidden="0" w:uiPriority="65" w:unhideWhenUsed="0"/>
-    <w:lsdException w:name="Medium List 2 Accent 5" w:semiHidden="0" w:uiPriority="66" w:unhideWhenUsed="0"/>
-    <w:lsdException w:name="Medium Grid 1 Accent 5" w:semiHidden="0" w:uiPriority="67" w:unhideWhenUsed="0"/>
-    <w:lsdException w:name="Medium Grid 2 Accent 5" w:semiHidden="0" w:uiPriority="68" w:unhideWhenUsed="0"/>
-    <w:lsdException w:name="Medium Grid 3 Accent 5" w:semiHidden="0" w:uiPriority="69" w:unhideWhenUsed="0"/>
-    <w:lsdException w:name="Dark List Accent 5" w:semiHidden="0" w:uiPriority="70" w:unhideWhenUsed="0"/>
-    <w:lsdException w:name="Colorful Shading Accent 5" w:semiHidden="0" w:uiPriority="71" w:unhideWhenUsed="0"/>
-    <w:lsdException w:name="Colorful List Accent 5" w:semiHidden="0" w:uiPriority="72" w:unhideWhenUsed="0"/>
-    <w:lsdException w:name="Colorful Grid Accent 5" w:semiHidden="0" w:uiPriority="73" w:unhideWhenUsed="0"/>
-    <w:lsdException w:name="Light Shading Accent 6" w:semiHidden="0" w:uiPriority="60" w:unhideWhenUsed="0"/>
-    <w:lsdException w:name="Light List Accent 6" w:semiHidden="0" w:uiPriority="61" w:unhideWhenUsed="0"/>
-    <w:lsdException w:name="Light Grid Accent 6" w:semiHidden="0" w:uiPriority="62" w:unhideWhenUsed="0"/>
-    <w:lsdException w:name="Medium Shading 1 Accent 6" w:semiHidden="0" w:uiPriority="63" w:unhideWhenUsed="0"/>
-    <w:lsdException w:name="Medium Shading 2 Accent 6" w:semiHidden="0" w:uiPriority="64" w:unhideWhenUsed="0"/>
-    <w:lsdException w:name="Medium List 1 Accent 6" w:semiHidden="0" w:uiPriority="65" w:unhideWhenUsed="0"/>
-    <w:lsdException w:name="Medium List 2 Accent 6" w:semiHidden="0" w:uiPriority="66" w:unhideWhenUsed="0"/>
-    <w:lsdException w:name="Medium Grid 1 Accent 6" w:semiHidden="0" w:uiPriority="67" w:unhideWhenUsed="0"/>
-    <w:lsdException w:name="Medium Grid 2 Accent 6" w:semiHidden="0" w:uiPriority="68" w:unhideWhenUsed="0"/>
-    <w:lsdException w:name="Medium Grid 3 Accent 6" w:semiHidden="0" w:uiPriority="69" w:unhideWhenUsed="0"/>
-    <w:lsdException w:name="Dark List Accent 6" w:semiHidden="0" w:uiPriority="70" w:unhideWhenUsed="0"/>
-    <w:lsdException w:name="Colorful Shading Accent 6" w:semiHidden="0" w:uiPriority="71" w:unhideWhenUsed="0"/>
-    <w:lsdException w:name="Colorful List Accent 6" w:semiHidden="0" w:uiPriority="72" w:unhideWhenUsed="0"/>
-    <w:lsdException w:name="Colorful Grid Accent 6" w:semiHidden="0" w:uiPriority="73" w:unhideWhenUsed="0"/>
-    <w:lsdException w:name="Subtle Emphasis" w:semiHidden="0" w:uiPriority="19" w:unhideWhenUsed="0" w:qFormat="1"/>
-    <w:lsdException w:name="Intense Emphasis" w:semiHidden="0" w:uiPriority="21" w:unhideWhenUsed="0" w:qFormat="1"/>
-    <w:lsdException w:name="Subtle Reference" w:semiHidden="0" w:uiPriority="31" w:unhideWhenUsed="0" w:qFormat="1"/>
-    <w:lsdException w:name="Intense Reference" w:semiHidden="0" w:uiPriority="32" w:unhideWhenUsed="0" w:qFormat="1"/>
-    <w:lsdException w:name="Book Title" w:semiHidden="0" w:uiPriority="33" w:unhideWhenUsed="0" w:qFormat="1"/>
-    <w:lsdException w:name="Bibliography" w:uiPriority="37"/>
-    <w:lsdException w:name="TOC Heading" w:uiPriority="39" w:qFormat="1"/>
-  </w:latentStyles>
-  <w:style w:type="paragraph" w:default="1" w:styleId="Normal">
-    <w:name w:val="Normal"/>
-    <w:qFormat/>
-    <w:rsid w:val="00AC6BE8"/>
-    <w:pPr>
-      <w:suppressAutoHyphens/>
-      <w:spacing w:before="60" w:after="120" w:line="240" w:lineRule="atLeast"/>
-    </w:pPr>
-    <w:rPr>
-      <w:rFonts w:ascii="Arial" w:eastAsia="Times New Roman" w:hAnsi="Arial" w:cs="Arial"/>
-      <w:sz w:val="20"/>
-      <w:lang w:eastAsia="ar-SA"/>
-    </w:rPr>
-  </w:style>
-  <w:style w:type="character" w:default="1" w:styleId="DefaultParagraphFont">
-    <w:name w:val="Default Paragraph Font"/>
-    <w:uiPriority w:val="1"/>
-    <w:semiHidden/>
-    <w:unhideWhenUsed/>
-  </w:style>
-  <w:style w:type="table" w:default="1" w:styleId="TableNormal">
-    <w:name w:val="Normal Table"/>
-    <w:uiPriority w:val="99"/>
-    <w:semiHidden/>
-    <w:unhideWhenUsed/>
-    <w:qFormat/>
-    <w:tblPr>
-      <w:tblInd w:w="0" w:type="dxa"/>
-      <w:tblCellMar>
-        <w:top w:w="0" w:type="dxa"/>
-        <w:left w:w="108" w:type="dxa"/>
-        <w:bottom w:w="0" w:type="dxa"/>
-        <w:right w:w="108" w:type="dxa"/>
-      </w:tblCellMar>
-    </w:tblPr>
-  </w:style>
-  <w:style w:type="numbering" w:default="1" w:styleId="NoList">
-    <w:name w:val="No List"/>
-    <w:uiPriority w:val="99"/>
-    <w:semiHidden/>
-    <w:unhideWhenUsed/>
-  </w:style>
-  <w:style w:type="paragraph" w:styleId="ListParagraph">
-    <w:name w:val="List Paragraph"/>
-    <w:basedOn w:val="Normal"/>
-    <w:uiPriority w:val="34"/>
-    <w:qFormat/>
-    <w:rsid w:val="00482EDF"/>
-    <w:pPr>
-      <w:ind w:left="720"/>
-      <w:contextualSpacing/>
-    </w:pPr>
-  </w:style>
-  <w:style w:type="table" w:styleId="TableGrid">
-    <w:name w:val="Table Grid"/>
-    <w:basedOn w:val="TableNormal"/>
-    <w:uiPriority w:val="59"/>
-    <w:rsid w:val="004E13F5"/>
-    <w:tblPr>
-      <w:tblInd w:w="0" w:type="dxa"/>
-      <w:tblBorders>
-        <w:top w:val="single" w:sz="4" w:space="0" w:color="auto"/>
-        <w:left w:val="single" w:sz="4" w:space="0" w:color="auto"/>
-        <w:bottom w:val="single" w:sz="4" w:space="0" w:color="auto"/>
-        <w:right w:val="single" w:sz="4" w:space="0" w:color="auto"/>
-        <w:insideH w:val="single" w:sz="4" w:space="0" w:color="auto"/>
-        <w:insideV w:val="single" w:sz="4" w:space="0" w:color="auto"/>
-      </w:tblBorders>
-      <w:tblCellMar>
-        <w:top w:w="0" w:type="dxa"/>
-        <w:left w:w="108" w:type="dxa"/>
-        <w:bottom w:w="0" w:type="dxa"/>
-        <w:right w:w="108" w:type="dxa"/>
-      </w:tblCellMar>
-    </w:tblPr>
-  </w:style>
-  <w:style w:type="character" w:styleId="CommentReference">
-    <w:name w:val="annotation reference"/>
-    <w:basedOn w:val="DefaultParagraphFont"/>
-    <w:uiPriority w:val="99"/>
-    <w:semiHidden/>
-    <w:unhideWhenUsed/>
-    <w:rsid w:val="00E716FD"/>
-    <w:rPr>
-      <w:sz w:val="18"/>
-      <w:szCs w:val="18"/>
-    </w:rPr>
-  </w:style>
-  <w:style w:type="paragraph" w:styleId="CommentText">
-    <w:name w:val="annotation text"/>
-    <w:basedOn w:val="Normal"/>
-    <w:link w:val="CommentTextChar"/>
-    <w:uiPriority w:val="99"/>
-    <w:semiHidden/>
-    <w:unhideWhenUsed/>
-    <w:rsid w:val="00E716FD"/>
-    <w:pPr>
-      <w:spacing w:line="240" w:lineRule="auto"/>
-    </w:pPr>
-    <w:rPr>
-      <w:sz w:val="24"/>
-    </w:rPr>
-  </w:style>
-  <w:style w:type="character" w:customStyle="1" w:styleId="CommentTextChar">
-    <w:name w:val="Comment Text Char"/>
-    <w:basedOn w:val="DefaultParagraphFont"/>
-    <w:link w:val="CommentText"/>
-    <w:uiPriority w:val="99"/>
-    <w:semiHidden/>
-    <w:rsid w:val="00E716FD"/>
-    <w:rPr>
-      <w:rFonts w:ascii="Arial" w:eastAsia="Times New Roman" w:hAnsi="Arial" w:cs="Arial"/>
-      <w:lang w:eastAsia="ar-SA"/>
-    </w:rPr>
-  </w:style>
-  <w:style w:type="paragraph" w:styleId="CommentSubject">
-    <w:name w:val="annotation subject"/>
-    <w:basedOn w:val="CommentText"/>
-    <w:next w:val="CommentText"/>
-    <w:link w:val="CommentSubjectChar"/>
-    <w:uiPriority w:val="99"/>
-    <w:semiHidden/>
-    <w:unhideWhenUsed/>
-    <w:rsid w:val="00E716FD"/>
-    <w:rPr>
-      <w:b/>
-      <w:bCs/>
-      <w:sz w:val="20"/>
-      <w:szCs w:val="20"/>
-    </w:rPr>
-  </w:style>
-  <w:style w:type="character" w:customStyle="1" w:styleId="CommentSubjectChar">
-    <w:name w:val="Comment Subject Char"/>
-    <w:basedOn w:val="CommentTextChar"/>
-    <w:link w:val="CommentSubject"/>
-    <w:uiPriority w:val="99"/>
-    <w:semiHidden/>
-    <w:rsid w:val="00E716FD"/>
-    <w:rPr>
-      <w:rFonts w:ascii="Arial" w:eastAsia="Times New Roman" w:hAnsi="Arial" w:cs="Arial"/>
-      <w:b/>
-      <w:bCs/>
-      <w:sz w:val="20"/>
-      <w:szCs w:val="20"/>
-      <w:lang w:eastAsia="ar-SA"/>
-    </w:rPr>
-  </w:style>
-  <w:style w:type="paragraph" w:styleId="BalloonText">
-    <w:name w:val="Balloon Text"/>
-    <w:basedOn w:val="Normal"/>
-    <w:link w:val="BalloonTextChar"/>
-    <w:uiPriority w:val="99"/>
-    <w:semiHidden/>
-    <w:unhideWhenUsed/>
-    <w:rsid w:val="00E716FD"/>
-    <w:pPr>
-      <w:spacing w:before="0" w:after="0" w:line="240" w:lineRule="auto"/>
-    </w:pPr>
-    <w:rPr>
-      <w:rFonts w:ascii="Lucida Grande" w:hAnsi="Lucida Grande" w:cs="Lucida Grande"/>
-      <w:sz w:val="18"/>
-      <w:szCs w:val="18"/>
-    </w:rPr>
-  </w:style>
-  <w:style w:type="character" w:customStyle="1" w:styleId="BalloonTextChar">
-    <w:name w:val="Balloon Text Char"/>
-    <w:basedOn w:val="DefaultParagraphFont"/>
-    <w:link w:val="BalloonText"/>
-    <w:uiPriority w:val="99"/>
-    <w:semiHidden/>
-    <w:rsid w:val="00E716FD"/>
-    <w:rPr>
-      <w:rFonts w:ascii="Lucida Grande" w:eastAsia="Times New Roman" w:hAnsi="Lucida Grande" w:cs="Lucida Grande"/>
-      <w:sz w:val="18"/>
-      <w:szCs w:val="18"/>
-      <w:lang w:eastAsia="ar-SA"/>
-    </w:rPr>
-  </w:style>
-</w:styles>
-</file>
-
-<file path=word/stylesWithEffects.xml><?xml version="1.0" encoding="utf-8"?>
-<w:styles xmlns:wpc="http://schemas.microsoft.com/office/word/2010/wordprocessingCanvas" xmlns:mo="http://schemas.microsoft.com/office/mac/office/2008/main" xmlns:mc="http://schemas.openxmlformats.org/markup-compatibility/2006" xmlns:mv="urn:schemas-microsoft-com:mac:vml" xmlns:o="urn:schemas-microsoft-com:office:office" xmlns:r="http://schemas.openxmlformats.org/officeDocument/2006/relationships" xmlns:m="http://schemas.openxmlformats.org/officeDocument/2006/math" xmlns:v="urn:schemas-microsoft-com:vml" xmlns:wp14="http://schemas.microsoft.com/office/word/2010/wordprocessingDrawing" xmlns:wp="http://schemas.openxmlformats.org/drawingml/2006/wordprocessingDrawing" xmlns:w10="urn:schemas-microsoft-com:office:word" xmlns:w="http://schemas.openxmlformats.org/wordprocessingml/2006/main" xmlns:w14="http://schemas.microsoft.com/office/word/2010/wordml" xmlns:wpg="http://schemas.microsoft.com/office/word/2010/wordprocessingGroup" xmlns:wpi="http://schemas.microsoft.com/office/word/2010/wordprocessingInk" xmlns:wne="http://schemas.microsoft.com/office/word/2006/wordml" xmlns:wps="http://schemas.microsoft.com/office/word/2010/wordprocessingShape" mc:Ignorable="w14 wp14">
-  <w:docDefaults>
-    <w:rPrDefault>
-      <w:rPr>
-        <w:rFonts w:asciiTheme="minorHAnsi" w:eastAsiaTheme="minorEastAsia" w:hAnsiTheme="minorHAnsi" w:cstheme="minorBidi"/>
-        <w:sz w:val="24"/>
-        <w:szCs w:val="24"/>
-        <w:lang w:val="en-US" w:eastAsia="en-US" w:bidi="ar-SA"/>
-      </w:rPr>
-    </w:rPrDefault>
-    <w:pPrDefault/>
-  </w:docDefaults>
-  <w:latentStyles w:defLockedState="0" w:defUIPriority="99" w:defSemiHidden="1" w:defUnhideWhenUsed="1" w:defQFormat="0" w:count="276">
-    <w:lsdException w:name="Normal" w:semiHidden="0" w:uiPriority="0" w:unhideWhenUsed="0" w:qFormat="1"/>
-    <w:lsdException w:name="heading 1" w:semiHidden="0" w:uiPriority="9" w:unhideWhenUsed="0" w:qFormat="1"/>
-    <w:lsdException w:name="heading 2" w:uiPriority="9" w:qFormat="1"/>
-    <w:lsdException w:name="heading 3" w:uiPriority="9" w:qFormat="1"/>
-    <w:lsdException w:name="heading 4" w:uiPriority="9" w:qFormat="1"/>
-    <w:lsdException w:name="heading 5" w:uiPriority="9" w:qFormat="1"/>
-    <w:lsdException w:name="heading 6" w:uiPriority="9" w:qFormat="1"/>
-    <w:lsdException w:name="heading 7" w:uiPriority="9" w:qFormat="1"/>
-    <w:lsdException w:name="heading 8" w:uiPriority="9" w:qFormat="1"/>
-    <w:lsdException w:name="heading 9" w:uiPriority="9" w:qFormat="1"/>
-    <w:lsdException w:name="toc 1" w:uiPriority="39"/>
-    <w:lsdException w:name="toc 2" w:uiPriority="39"/>
-    <w:lsdException w:name="toc 3" w:uiPriority="39"/>
-    <w:lsdException w:name="toc 4" w:uiPriority="39"/>
-    <w:lsdException w:name="toc 5" w:uiPriority="39"/>
-    <w:lsdException w:name="toc 6" w:uiPriority="39"/>
-    <w:lsdException w:name="toc 7" w:uiPriority="39"/>
-    <w:lsdException w:name="toc 8" w:uiPriority="39"/>
-    <w:lsdException w:name="toc 9" w:uiPriority="39"/>
-    <w:lsdException w:name="caption" w:uiPriority="35" w:qFormat="1"/>
-    <w:lsdException w:name="Title" w:semiHidden="0" w:uiPriority="10" w:unhideWhenUsed="0" w:qFormat="1"/>
-    <w:lsdException w:name="Default Paragraph Font" w:uiPriority="1"/>
-    <w:lsdException w:name="Subtitle" w:semiHidden="0" w:uiPriority="11" w:unhideWhenUsed="0" w:qFormat="1"/>
-    <w:lsdException w:name="Strong" w:semiHidden="0" w:uiPriority="22" w:unhideWhenUsed="0" w:qFormat="1"/>
-    <w:lsdException w:name="Emphasis" w:semiHidden="0" w:uiPriority="20" w:unhideWhenUsed="0" w:qFormat="1"/>
-    <w:lsdException w:name="Table Grid" w:semiHidden="0" w:uiPriority="59" w:unhideWhenUsed="0"/>
-    <w:lsdException w:name="Note Level 1" w:semiHidden="0" w:unhideWhenUsed="0"/>
-    <w:lsdException w:name="Note Level 2" w:semiHidden="0" w:unhideWhenUsed="0"/>
-    <w:lsdException w:name="Note Level 3" w:semiHidden="0" w:unhideWhenUsed="0"/>
-    <w:lsdException w:name="Note Level 4" w:semiHidden="0" w:unhideWhenUsed="0"/>
-    <w:lsdException w:name="Note Level 5" w:semiHidden="0" w:unhideWhenUsed="0"/>
-    <w:lsdException w:name="Note Level 6" w:semiHidden="0" w:unhideWhenUsed="0"/>
-    <w:lsdException w:name="Note Level 7" w:semiHidden="0" w:unhideWhenUsed="0"/>
-    <w:lsdException w:name="Note Level 8" w:semiHidden="0" w:unhideWhenUsed="0"/>
-    <w:lsdException w:name="Note Level 9" w:semiHidden="0" w:unhideWhenUsed="0"/>
-    <w:lsdException w:name="Placeholder Text" w:unhideWhenUsed="0"/>
-    <w:lsdException w:name="No Spacing" w:semiHidden="0" w:uiPriority="1" w:unhideWhenUsed="0" w:qFormat="1"/>
-    <w:lsdException w:name="Light Shading" w:semiHidden="0" w:uiPriority="60" w:unhideWhenUsed="0"/>
-    <w:lsdException w:name="Light List" w:semiHidden="0" w:uiPriority="61" w:unhideWhenUsed="0"/>
-    <w:lsdException w:name="Light Grid" w:semiHidden="0" w:uiPriority="62" w:unhideWhenUsed="0"/>
-    <w:lsdException w:name="Medium Shading 1" w:semiHidden="0" w:uiPriority="63" w:unhideWhenUsed="0"/>
-    <w:lsdException w:name="Medium Shading 2" w:semiHidden="0" w:uiPriority="64" w:unhideWhenUsed="0"/>
-    <w:lsdException w:name="Medium List 1" w:semiHidden="0" w:uiPriority="65" w:unhideWhenUsed="0"/>
-    <w:lsdException w:name="Medium List 2" w:semiHidden="0" w:uiPriority="66" w:unhideWhenUsed="0"/>
-    <w:lsdException w:name="Medium Grid 1" w:semiHidden="0" w:uiPriority="67" w:unhideWhenUsed="0"/>
-    <w:lsdException w:name="Medium Grid 2" w:semiHidden="0" w:uiPriority="68" w:unhideWhenUsed="0"/>
-    <w:lsdException w:name="Medium Grid 3" w:semiHidden="0" w:uiPriority="69" w:unhideWhenUsed="0"/>
-    <w:lsdException w:name="Dark List" w:semiHidden="0" w:uiPriority="70" w:unhideWhenUsed="0"/>
-    <w:lsdException w:name="Colorful Shading" w:semiHidden="0" w:uiPriority="71" w:unhideWhenUsed="0"/>
-    <w:lsdException w:name="Colorful List" w:semiHidden="0" w:uiPriority="72" w:unhideWhenUsed="0"/>
-    <w:lsdException w:name="Colorful Grid" w:semiHidden="0" w:uiPriority="73" w:unhideWhenUsed="0"/>
-    <w:lsdException w:name="Light Shading Accent 1" w:semiHidden="0" w:uiPriority="60" w:unhideWhenUsed="0"/>
-    <w:lsdException w:name="Light List Accent 1" w:semiHidden="0" w:uiPriority="61" w:unhideWhenUsed="0"/>
-    <w:lsdException w:name="Light Grid Accent 1" w:semiHidden="0" w:uiPriority="62" w:unhideWhenUsed="0"/>
-    <w:lsdException w:name="Medium Shading 1 Accent 1" w:semiHidden="0" w:uiPriority="63" w:unhideWhenUsed="0"/>
-    <w:lsdException w:name="Medium Shading 2 Accent 1" w:semiHidden="0" w:uiPriority="64" w:unhideWhenUsed="0"/>
-    <w:lsdException w:name="Medium List 1 Accent 1" w:semiHidden="0" w:uiPriority="65" w:unhideWhenUsed="0"/>
-    <w:lsdException w:name="Revision" w:unhideWhenUsed="0"/>
-    <w:lsdException w:name="List Paragraph" w:semiHidden="0" w:uiPriority="34" w:unhideWhenUsed="0" w:qFormat="1"/>
-    <w:lsdException w:name="Quote" w:semiHidden="0" w:uiPriority="29" w:unhideWhenUsed="0" w:qFormat="1"/>
-    <w:lsdException w:name="Intense Quote" w:semiHidden="0" w:uiPriority="30" w:unhideWhenUsed="0" w:qFormat="1"/>
-    <w:lsdException w:name="Medium List 2 Accent 1" w:semiHidden="0" w:uiPriority="66" w:unhideWhenUsed="0"/>
-    <w:lsdException w:name="Medium Grid 1 Accent 1" w:semiHidden="0" w:uiPriority="67" w:unhideWhenUsed="0"/>
-    <w:lsdException w:name="Medium Grid 2 Accent 1" w:semiHidden="0" w:uiPriority="68" w:unhideWhenUsed="0"/>
-    <w:lsdException w:name="Medium Grid 3 Accent 1" w:semiHidden="0" w:uiPriority="69" w:unhideWhenUsed="0"/>
-    <w:lsdException w:name="Dark List Accent 1" w:semiHidden="0" w:uiPriority="70" w:unhideWhenUsed="0"/>
-    <w:lsdException w:name="Colorful Shading Accent 1" w:semiHidden="0" w:uiPriority="71" w:unhideWhenUsed="0"/>
-    <w:lsdException w:name="Colorful List Accent 1" w:semiHidden="0" w:uiPriority="72" w:unhideWhenUsed="0"/>
-    <w:lsdException w:name="Colorful Grid Accent 1" w:semiHidden="0" w:uiPriority="73" w:unhideWhenUsed="0"/>
-    <w:lsdException w:name="Light Shading Accent 2" w:semiHidden="0" w:uiPriority="60" w:unhideWhenUsed="0"/>
-    <w:lsdException w:name="Light List Accent 2" w:semiHidden="0" w:uiPriority="61" w:unhideWhenUsed="0"/>
-    <w:lsdException w:name="Light Grid Accent 2" w:semiHidden="0" w:uiPriority="62" w:unhideWhenUsed="0"/>
-    <w:lsdException w:name="Medium Shading 1 Accent 2" w:semiHidden="0" w:uiPriority="63" w:unhideWhenUsed="0"/>
-    <w:lsdException w:name="Medium Shading 2 Accent 2" w:semiHidden="0" w:uiPriority="64" w:unhideWhenUsed="0"/>
-    <w:lsdException w:name="Medium List 1 Accent 2" w:semiHidden="0" w:uiPriority="65" w:unhideWhenUsed="0"/>
-    <w:lsdException w:name="Medium List 2 Accent 2" w:semiHidden="0" w:uiPriority="66" w:unhideWhenUsed="0"/>
-    <w:lsdException w:name="Medium Grid 1 Accent 2" w:semiHidden="0" w:uiPriority="67" w:unhideWhenUsed="0"/>
-    <w:lsdException w:name="Medium Grid 2 Accent 2" w:semiHidden="0" w:uiPriority="68" w:unhideWhenUsed="0"/>
-    <w:lsdException w:name="Medium Grid 3 Accent 2" w:semiHidden="0" w:uiPriority="69" w:unhideWhenUsed="0"/>
-    <w:lsdException w:name="Dark List Accent 2" w:semiHidden="0" w:uiPriority="70" w:unhideWhenUsed="0"/>
-    <w:lsdException w:name="Colorful Shading Accent 2" w:semiHidden="0" w:uiPriority="71" w:unhideWhenUsed="0"/>
-    <w:lsdException w:name="Colorful List Accent 2" w:semiHidden="0" w:uiPriority="72" w:unhideWhenUsed="0"/>
-    <w:lsdException w:name="Colorful Grid Accent 2" w:semiHidden="0" w:uiPriority="73" w:unhideWhenUsed="0"/>
-    <w:lsdException w:name="Light Shading Accent 3" w:semiHidden="0" w:uiPriority="60" w:unhideWhenUsed="0"/>
-    <w:lsdException w:name="Light List Accent 3" w:semiHidden="0" w:uiPriority="61" w:unhideWhenUsed="0"/>
-    <w:lsdException w:name="Light Grid Accent 3" w:semiHidden="0" w:uiPriority="62" w:unhideWhenUsed="0"/>
-    <w:lsdException w:name="Medium Shading 1 Accent 3" w:semiHidden="0" w:uiPriority="63" w:unhideWhenUsed="0"/>
-    <w:lsdException w:name="Medium Shading 2 Accent 3" w:semiHidden="0" w:uiPriority="64" w:unhideWhenUsed="0"/>
-    <w:lsdException w:name="Medium List 1 Accent 3" w:semiHidden="0" w:uiPriority="65" w:unhideWhenUsed="0"/>
-    <w:lsdException w:name="Medium List 2 Accent 3" w:semiHidden="0" w:uiPriority="66" w:unhideWhenUsed="0"/>
-    <w:lsdException w:name="Medium Grid 1 Accent 3" w:semiHidden="0" w:uiPriority="67" w:unhideWhenUsed="0"/>
-    <w:lsdException w:name="Medium Grid 2 Accent 3" w:semiHidden="0" w:uiPriority="68" w:unhideWhenUsed="0"/>
-    <w:lsdException w:name="Medium Grid 3 Accent 3" w:semiHidden="0" w:uiPriority="69" w:unhideWhenUsed="0"/>
-    <w:lsdException w:name="Dark List Accent 3" w:semiHidden="0" w:uiPriority="70" w:unhideWhenUsed="0"/>
-    <w:lsdException w:name="Colorful Shading Accent 3" w:semiHidden="0" w:uiPriority="71" w:unhideWhenUsed="0"/>
-    <w:lsdException w:name="Colorful List Accent 3" w:semiHidden="0" w:uiPriority="72" w:unhideWhenUsed="0"/>
-    <w:lsdException w:name="Colorful Grid Accent 3" w:semiHidden="0" w:uiPriority="73" w:unhideWhenUsed="0"/>
-    <w:lsdException w:name="Light Shading Accent 4" w:semiHidden="0" w:uiPriority="60" w:unhideWhenUsed="0"/>
-    <w:lsdException w:name="Light List Accent 4" w:semiHidden="0" w:uiPriority="61" w:unhideWhenUsed="0"/>
-    <w:lsdException w:name="Light Grid Accent 4" w:semiHidden="0" w:uiPriority="62" w:unhideWhenUsed="0"/>
-    <w:lsdException w:name="Medium Shading 1 Accent 4" w:semiHidden="0" w:uiPriority="63" w:unhideWhenUsed="0"/>
-    <w:lsdException w:name="Medium Shading 2 Accent 4" w:semiHidden="0" w:uiPriority="64" w:unhideWhenUsed="0"/>
-    <w:lsdException w:name="Medium List 1 Accent 4" w:semiHidden="0" w:uiPriority="65" w:unhideWhenUsed="0"/>
-    <w:lsdException w:name="Medium List 2 Accent 4" w:semiHidden="0" w:uiPriority="66" w:unhideWhenUsed="0"/>
-    <w:lsdException w:name="Medium Grid 1 Accent 4" w:semiHidden="0" w:uiPriority="67" w:unhideWhenUsed="0"/>
-    <w:lsdException w:name="Medium Grid 2 Accent 4" w:semiHidden="0" w:uiPriority="68" w:unhideWhenUsed="0"/>
-    <w:lsdException w:name="Medium Grid 3 Accent 4" w:semiHidden="0" w:uiPriority="69" w:unhideWhenUsed="0"/>
-    <w:lsdException w:name="Dark List Accent 4" w:semiHidden="0" w:uiPriority="70" w:unhideWhenUsed="0"/>
-    <w:lsdException w:name="Colorful Shading Accent 4" w:semiHidden="0" w:uiPriority="71" w:unhideWhenUsed="0"/>
-    <w:lsdException w:name="Colorful List Accent 4" w:semiHidden="0" w:uiPriority="72" w:unhideWhenUsed="0"/>
-    <w:lsdException w:name="Colorful Grid Accent 4" w:semiHidden="0" w:uiPriority="73" w:unhideWhenUsed="0"/>
-    <w:lsdException w:name="Light Shading Accent 5" w:semiHidden="0" w:uiPriority="60" w:unhideWhenUsed="0"/>
-    <w:lsdException w:name="Light List Accent 5" w:semiHidden="0" w:uiPriority="61" w:unhideWhenUsed="0"/>
-    <w:lsdException w:name="Light Grid Accent 5" w:semiHidden="0" w:uiPriority="62" w:unhideWhenUsed="0"/>
-    <w:lsdException w:name="Medium Shading 1 Accent 5" w:semiHidden="0" w:uiPriority="63" w:unhideWhenUsed="0"/>
-    <w:lsdException w:name="Medium Shading 2 Accent 5" w:semiHidden="0" w:uiPriority="64" w:unhideWhenUsed="0"/>
-    <w:lsdException w:name="Medium List 1 Accent 5" w:semiHidden="0" w:uiPriority="65" w:unhideWhenUsed="0"/>
-    <w:lsdException w:name="Medium List 2 Accent 5" w:semiHidden="0" w:uiPriority="66" w:unhideWhenUsed="0"/>
-    <w:lsdException w:name="Medium Grid 1 Accent 5" w:semiHidden="0" w:uiPriority="67" w:unhideWhenUsed="0"/>
-    <w:lsdException w:name="Medium Grid 2 Accent 5" w:semiHidden="0" w:uiPriority="68" w:unhideWhenUsed="0"/>
-    <w:lsdException w:name="Medium Grid 3 Accent 5" w:semiHidden="0" w:uiPriority="69" w:unhideWhenUsed="0"/>
-    <w:lsdException w:name="Dark List Accent 5" w:semiHidden="0" w:uiPriority="70" w:unhideWhenUsed="0"/>
-    <w:lsdException w:name="Colorful Shading Accent 5" w:semiHidden="0" w:uiPriority="71" w:unhideWhenUsed="0"/>
-    <w:lsdException w:name="Colorful List Accent 5" w:semiHidden="0" w:uiPriority="72" w:unhideWhenUsed="0"/>
-    <w:lsdException w:name="Colorful Grid Accent 5" w:semiHidden="0" w:uiPriority="73" w:unhideWhenUsed="0"/>
-    <w:lsdException w:name="Light Shading Accent 6" w:semiHidden="0" w:uiPriority="60" w:unhideWhenUsed="0"/>
-    <w:lsdException w:name="Light List Accent 6" w:semiHidden="0" w:uiPriority="61" w:unhideWhenUsed="0"/>
-    <w:lsdException w:name="Light Grid Accent 6" w:semiHidden="0" w:uiPriority="62" w:unhideWhenUsed="0"/>
-    <w:lsdException w:name="Medium Shading 1 Accent 6" w:semiHidden="0" w:uiPriority="63" w:unhideWhenUsed="0"/>
-    <w:lsdException w:name="Medium Shading 2 Accent 6" w:semiHidden="0" w:uiPriority="64" w:unhideWhenUsed="0"/>
-    <w:lsdException w:name="Medium List 1 Accent 6" w:semiHidden="0" w:uiPriority="65" w:unhideWhenUsed="0"/>
-    <w:lsdException w:name="Medium List 2 Accent 6" w:semiHidden="0" w:uiPriority="66" w:unhideWhenUsed="0"/>
-    <w:lsdException w:name="Medium Grid 1 Accent 6" w:semiHidden="0" w:uiPriority="67" w:unhideWhenUsed="0"/>
-    <w:lsdException w:name="Medium Grid 2 Accent 6" w:semiHidden="0" w:uiPriority="68" w:unhideWhenUsed="0"/>
-    <w:lsdException w:name="Medium Grid 3 Accent 6" w:semiHidden="0" w:uiPriority="69" w:unhideWhenUsed="0"/>
-    <w:lsdException w:name="Dark List Accent 6" w:semiHidden="0" w:uiPriority="70" w:unhideWhenUsed="0"/>
-    <w:lsdException w:name="Colorful Shading Accent 6" w:semiHidden="0" w:uiPriority="71" w:unhideWhenUsed="0"/>
-    <w:lsdException w:name="Colorful List Accent 6" w:semiHidden="0" w:uiPriority="72" w:unhideWhenUsed="0"/>
-    <w:lsdException w:name="Colorful Grid Accent 6" w:semiHidden="0" w:uiPriority="73" w:unhideWhenUsed="0"/>
-    <w:lsdException w:name="Subtle Emphasis" w:semiHidden="0" w:uiPriority="19" w:unhideWhenUsed="0" w:qFormat="1"/>
-    <w:lsdException w:name="Intense Emphasis" w:semiHidden="0" w:uiPriority="21" w:unhideWhenUsed="0" w:qFormat="1"/>
-    <w:lsdException w:name="Subtle Reference" w:semiHidden="0" w:uiPriority="31" w:unhideWhenUsed="0" w:qFormat="1"/>
-    <w:lsdException w:name="Intense Reference" w:semiHidden="0" w:uiPriority="32" w:unhideWhenUsed="0" w:qFormat="1"/>
-    <w:lsdException w:name="Book Title" w:semiHidden="0" w:uiPriority="33" w:unhideWhenUsed="0" w:qFormat="1"/>
-    <w:lsdException w:name="Bibliography" w:uiPriority="37"/>
-    <w:lsdException w:name="TOC Heading" w:uiPriority="39" w:qFormat="1"/>
+  <w:latentStyles w:defLockedState="0" w:defUIPriority="99" w:defSemiHidden="0" w:defUnhideWhenUsed="0" w:defQFormat="0" w:count="372">
+    <w:lsdException w:name="Normal" w:uiPriority="0" w:qFormat="1"/>
+    <w:lsdException w:name="heading 1" w:uiPriority="9" w:qFormat="1"/>
+    <w:lsdException w:name="heading 2" w:semiHidden="1" w:uiPriority="9" w:unhideWhenUsed="1" w:qFormat="1"/>
+    <w:lsdException w:name="heading 3" w:semiHidden="1" w:uiPriority="9" w:unhideWhenUsed="1" w:qFormat="1"/>
+    <w:lsdException w:name="heading 4" w:semiHidden="1" w:uiPriority="9" w:unhideWhenUsed="1" w:qFormat="1"/>
+    <w:lsdException w:name="heading 5" w:semiHidden="1" w:uiPriority="9" w:unhideWhenUsed="1" w:qFormat="1"/>
+    <w:lsdException w:name="heading 6" w:semiHidden="1" w:uiPriority="9" w:unhideWhenUsed="1" w:qFormat="1"/>
+    <w:lsdException w:name="heading 7" w:semiHidden="1" w:uiPriority="9" w:unhideWhenUsed="1" w:qFormat="1"/>
+    <w:lsdException w:name="heading 8" w:semiHidden="1" w:uiPriority="9" w:unhideWhenUsed="1" w:qFormat="1"/>
+    <w:lsdException w:name="heading 9" w:semiHidden="1" w:uiPriority="9" w:unhideWhenUsed="1" w:qFormat="1"/>
+    <w:lsdException w:name="index 1" w:semiHidden="1" w:unhideWhenUsed="1"/>
+    <w:lsdException w:name="index 2" w:semiHidden="1" w:unhideWhenUsed="1"/>
+    <w:lsdException w:name="index 3" w:semiHidden="1" w:unhideWhenUsed="1"/>
+    <w:lsdException w:name="index 4" w:semiHidden="1" w:unhideWhenUsed="1"/>
+    <w:lsdException w:name="index 5" w:semiHidden="1" w:unhideWhenUsed="1"/>
+    <w:lsdException w:name="index 6" w:semiHidden="1" w:unhideWhenUsed="1"/>
+    <w:lsdException w:name="index 7" w:semiHidden="1" w:unhideWhenUsed="1"/>
+    <w:lsdException w:name="index 8" w:semiHidden="1" w:unhideWhenUsed="1"/>
+    <w:lsdException w:name="index 9" w:semiHidden="1" w:unhideWhenUsed="1"/>
+    <w:lsdException w:name="toc 1" w:semiHidden="1" w:uiPriority="39" w:unhideWhenUsed="1"/>
+    <w:lsdException w:name="toc 2" w:semiHidden="1" w:uiPriority="39" w:unhideWhenUsed="1"/>
+    <w:lsdException w:name="toc 3" w:semiHidden="1" w:uiPriority="39" w:unhideWhenUsed="1"/>
+    <w:lsdException w:name="toc 4" w:semiHidden="1" w:uiPriority="39" w:unhideWhenUsed="1"/>
+    <w:lsdException w:name="toc 5" w:semiHidden="1" w:uiPriority="39" w:unhideWhenUsed="1"/>
+    <w:lsdException w:name="toc 6" w:semiHidden="1" w:uiPriority="39" w:unhideWhenUsed="1"/>
+    <w:lsdException w:name="toc 7" w:semiHidden="1" w:uiPriority="39" w:unhideWhenUsed="1"/>
+    <w:lsdException w:name="toc 8" w:semiHidden="1" w:uiPriority="39" w:unhideWhenUsed="1"/>
+    <w:lsdException w:name="toc 9" w:semiHidden="1" w:uiPriority="39" w:unhideWhenUsed="1"/>
+    <w:lsdException w:name="Normal Indent" w:semiHidden="1" w:unhideWhenUsed="1"/>
+    <w:lsdException w:name="footnote text" w:semiHidden="1" w:unhideWhenUsed="1"/>
+    <w:lsdException w:name="annotation text" w:semiHidden="1" w:unhideWhenUsed="1"/>
+    <w:lsdException w:name="header" w:semiHidden="1" w:unhideWhenUsed="1"/>
+    <w:lsdException w:name="footer" w:semiHidden="1" w:unhideWhenUsed="1"/>
+    <w:lsdException w:name="index heading" w:semiHidden="1" w:unhideWhenUsed="1"/>
+    <w:lsdException w:name="caption" w:semiHidden="1" w:uiPriority="35" w:unhideWhenUsed="1" w:qFormat="1"/>
+    <w:lsdException w:name="table of figures" w:semiHidden="1" w:unhideWhenUsed="1"/>
+    <w:lsdException w:name="envelope address" w:semiHidden="1" w:unhideWhenUsed="1"/>
+    <w:lsdException w:name="envelope return" w:semiHidden="1" w:unhideWhenUsed="1"/>
+    <w:lsdException w:name="footnote reference" w:semiHidden="1" w:unhideWhenUsed="1"/>
+    <w:lsdException w:name="annotation reference" w:semiHidden="1" w:unhideWhenUsed="1"/>
+    <w:lsdException w:name="line number" w:semiHidden="1" w:unhideWhenUsed="1"/>
+    <w:lsdException w:name="page number" w:semiHidden="1" w:unhideWhenUsed="1"/>
+    <w:lsdException w:name="endnote reference" w:semiHidden="1" w:unhideWhenUsed="1"/>
+    <w:lsdException w:name="endnote text" w:semiHidden="1" w:unhideWhenUsed="1"/>
+    <w:lsdException w:name="table of authorities" w:semiHidden="1" w:unhideWhenUsed="1"/>
+    <w:lsdException w:name="macro" w:semiHidden="1" w:unhideWhenUsed="1"/>
+    <w:lsdException w:name="toa heading" w:semiHidden="1" w:unhideWhenUsed="1"/>
+    <w:lsdException w:name="List" w:semiHidden="1" w:unhideWhenUsed="1"/>
+    <w:lsdException w:name="List Bullet" w:semiHidden="1" w:unhideWhenUsed="1"/>
+    <w:lsdException w:name="List Number" w:semiHidden="1" w:unhideWhenUsed="1"/>
+    <w:lsdException w:name="List 2" w:semiHidden="1" w:unhideWhenUsed="1"/>
+    <w:lsdException w:name="List 3" w:semiHidden="1" w:unhideWhenUsed="1"/>
+    <w:lsdException w:name="List 4" w:semiHidden="1" w:unhideWhenUsed="1"/>
+    <w:lsdException w:name="List 5" w:semiHidden="1" w:unhideWhenUsed="1"/>
+    <w:lsdException w:name="List Bullet 2" w:semiHidden="1" w:unhideWhenUsed="1"/>
+    <w:lsdException w:name="List Bullet 3" w:semiHidden="1" w:unhideWhenUsed="1"/>
+    <w:lsdException w:name="List Bullet 4" w:semiHidden="1" w:unhideWhenUsed="1"/>
+    <w:lsdException w:name="List Bullet 5" w:semiHidden="1" w:unhideWhenUsed="1"/>
+    <w:lsdException w:name="List Number 2" w:semiHidden="1" w:unhideWhenUsed="1"/>
+    <w:lsdException w:name="List Number 3" w:semiHidden="1" w:unhideWhenUsed="1"/>
+    <w:lsdException w:name="List Number 4" w:semiHidden="1" w:unhideWhenUsed="1"/>
+    <w:lsdException w:name="List Number 5" w:semiHidden="1" w:unhideWhenUsed="1"/>
+    <w:lsdException w:name="Title" w:uiPriority="10" w:qFormat="1"/>
+    <w:lsdException w:name="Closing" w:semiHidden="1" w:unhideWhenUsed="1"/>
+    <w:lsdException w:name="Signature" w:semiHidden="1" w:unhideWhenUsed="1"/>
+    <w:lsdException w:name="Default Paragraph Font" w:semiHidden="1" w:uiPriority="1" w:unhideWhenUsed="1"/>
+    <w:lsdException w:name="Body Text" w:semiHidden="1" w:unhideWhenUsed="1"/>
+    <w:lsdException w:name="Body Text Indent" w:semiHidden="1" w:unhideWhenUsed="1"/>
+    <w:lsdException w:name="List Continue" w:semiHidden="1" w:unhideWhenUsed="1"/>
+    <w:lsdException w:name="List Continue 2" w:semiHidden="1" w:unhideWhenUsed="1"/>
+    <w:lsdException w:name="List Continue 3" w:semiHidden="1" w:unhideWhenUsed="1"/>
+    <w:lsdException w:name="List Continue 4" w:semiHidden="1" w:unhideWhenUsed="1"/>
+    <w:lsdException w:name="List Continue 5" w:semiHidden="1" w:unhideWhenUsed="1"/>
+    <w:lsdException w:name="Message Header" w:semiHidden="1" w:unhideWhenUsed="1"/>
+    <w:lsdException w:name="Subtitle" w:uiPriority="11" w:qFormat="1"/>
+    <w:lsdException w:name="Salutation" w:semiHidden="1" w:unhideWhenUsed="1"/>
+    <w:lsdException w:name="Date" w:semiHidden="1" w:unhideWhenUsed="1"/>
+    <w:lsdException w:name="Body Text First Indent" w:semiHidden="1" w:unhideWhenUsed="1"/>
+    <w:lsdException w:name="Body Text First Indent 2" w:semiHidden="1" w:unhideWhenUsed="1"/>
+    <w:lsdException w:name="Note Heading" w:semiHidden="1" w:unhideWhenUsed="1"/>
+    <w:lsdException w:name="Body Text 2" w:semiHidden="1" w:unhideWhenUsed="1"/>
+    <w:lsdException w:name="Body Text 3" w:semiHidden="1" w:unhideWhenUsed="1"/>
+    <w:lsdException w:name="Body Text Indent 2" w:semiHidden="1" w:unhideWhenUsed="1"/>
+    <w:lsdException w:name="Body Text Indent 3" w:semiHidden="1" w:unhideWhenUsed="1"/>
+    <w:lsdException w:name="Block Text" w:semiHidden="1" w:unhideWhenUsed="1"/>
+    <w:lsdException w:name="Hyperlink" w:semiHidden="1" w:unhideWhenUsed="1"/>
+    <w:lsdException w:name="FollowedHyperlink" w:semiHidden="1" w:unhideWhenUsed="1"/>
+    <w:lsdException w:name="Strong" w:uiPriority="22" w:qFormat="1"/>
+    <w:lsdException w:name="Emphasis" w:uiPriority="20" w:qFormat="1"/>
+    <w:lsdException w:name="Document Map" w:semiHidden="1" w:unhideWhenUsed="1"/>
+    <w:lsdException w:name="Plain Text" w:semiHidden="1" w:unhideWhenUsed="1"/>
+    <w:lsdException w:name="E-mail Signature" w:semiHidden="1" w:unhideWhenUsed="1"/>
+    <w:lsdException w:name="HTML Top of Form" w:semiHidden="1" w:unhideWhenUsed="1"/>
+    <w:lsdException w:name="HTML Bottom of Form" w:semiHidden="1" w:unhideWhenUsed="1"/>
+    <w:lsdException w:name="Normal (Web)" w:semiHidden="1" w:unhideWhenUsed="1"/>
+    <w:lsdException w:name="HTML Acronym" w:semiHidden="1" w:unhideWhenUsed="1"/>
+    <w:lsdException w:name="HTML Address" w:semiHidden="1" w:unhideWhenUsed="1"/>
+    <w:lsdException w:name="HTML Cite" w:semiHidden="1" w:unhideWhenUsed="1"/>
+    <w:lsdException w:name="HTML Code" w:semiHidden="1" w:unhideWhenUsed="1"/>
+    <w:lsdException w:name="HTML Definition" w:semiHidden="1" w:unhideWhenUsed="1"/>
+    <w:lsdException w:name="HTML Keyboard" w:semiHidden="1" w:unhideWhenUsed="1"/>
+    <w:lsdException w:name="HTML Preformatted" w:semiHidden="1" w:unhideWhenUsed="1"/>
+    <w:lsdException w:name="HTML Sample" w:semiHidden="1" w:unhideWhenUsed="1"/>
+    <w:lsdException w:name="HTML Typewriter" w:semiHidden="1" w:unhideWhenUsed="1"/>
+    <w:lsdException w:name="HTML Variable" w:semiHidden="1" w:unhideWhenUsed="1"/>
+    <w:lsdException w:name="Normal Table" w:semiHidden="1" w:unhideWhenUsed="1"/>
+    <w:lsdException w:name="annotation subject" w:semiHidden="1" w:unhideWhenUsed="1"/>
+    <w:lsdException w:name="No List" w:semiHidden="1" w:unhideWhenUsed="1"/>
+    <w:lsdException w:name="Outline List 1" w:semiHidden="1" w:unhideWhenUsed="1"/>
+    <w:lsdException w:name="Outline List 2" w:semiHidden="1" w:unhideWhenUsed="1"/>
+    <w:lsdException w:name="Outline List 3" w:semiHidden="1" w:unhideWhenUsed="1"/>
+    <w:lsdException w:name="Table Simple 1" w:semiHidden="1" w:unhideWhenUsed="1"/>
+    <w:lsdException w:name="Table Simple 2" w:semiHidden="1" w:unhideWhenUsed="1"/>
+    <w:lsdException w:name="Table Simple 3" w:semiHidden="1" w:unhideWhenUsed="1"/>
+    <w:lsdException w:name="Table Classic 1" w:semiHidden="1" w:unhideWhenUsed="1"/>
+    <w:lsdException w:name="Table Classic 2" w:semiHidden="1" w:unhideWhenUsed="1"/>
+    <w:lsdException w:name="Table Classic 3" w:semiHidden="1" w:unhideWhenUsed="1"/>
+    <w:lsdException w:name="Table Classic 4" w:semiHidden="1" w:unhideWhenUsed="1"/>
+    <w:lsdException w:name="Table Colorful 1" w:semiHidden="1" w:unhideWhenUsed="1"/>
+    <w:lsdException w:name="Table Colorful 2" w:semiHidden="1" w:unhideWhenUsed="1"/>
+    <w:lsdException w:name="Table Colorful 3" w:semiHidden="1" w:unhideWhenUsed="1"/>
+    <w:lsdException w:name="Table Columns 1" w:semiHidden="1" w:unhideWhenUsed="1"/>
+    <w:lsdException w:name="Table Columns 2" w:semiHidden="1" w:unhideWhenUsed="1"/>
+    <w:lsdException w:name="Table Columns 3" w:semiHidden="1" w:unhideWhenUsed="1"/>
+    <w:lsdException w:name="Table Columns 4" w:semiHidden="1" w:unhideWhenUsed="1"/>
+    <w:lsdException w:name="Table Columns 5" w:semiHidden="1" w:unhideWhenUsed="1"/>
+    <w:lsdException w:name="Table Grid 1" w:semiHidden="1" w:unhideWhenUsed="1"/>
+    <w:lsdException w:name="Table Grid 2" w:semiHidden="1" w:unhideWhenUsed="1"/>
+    <w:lsdException w:name="Table Grid 3" w:semiHidden="1" w:unhideWhenUsed="1"/>
+    <w:lsdException w:name="Table Grid 4" w:semiHidden="1" w:unhideWhenUsed="1"/>
+    <w:lsdException w:name="Table Grid 5" w:semiHidden="1" w:unhideWhenUsed="1"/>
+    <w:lsdException w:name="Table Grid 6" w:semiHidden="1" w:unhideWhenUsed="1"/>
+    <w:lsdException w:name="Table Grid 7" w:semiHidden="1" w:unhideWhenUsed="1"/>
+    <w:lsdException w:name="Table Grid 8" w:semiHidden="1" w:unhideWhenUsed="1"/>
+    <w:lsdException w:name="Table List 1" w:semiHidden="1" w:unhideWhenUsed="1"/>
+    <w:lsdException w:name="Table List 2" w:semiHidden="1" w:unhideWhenUsed="1"/>
+    <w:lsdException w:name="Table List 3" w:semiHidden="1" w:unhideWhenUsed="1"/>
+    <w:lsdException w:name="Table List 4" w:semiHidden="1" w:unhideWhenUsed="1"/>
+    <w:lsdException w:name="Table List 5" w:semiHidden="1" w:unhideWhenUsed="1"/>
+    <w:lsdException w:name="Table List 6" w:semiHidden="1" w:unhideWhenUsed="1"/>
+    <w:lsdException w:name="Table List 7" w:semiHidden="1" w:unhideWhenUsed="1"/>
+    <w:lsdException w:name="Table List 8" w:semiHidden="1" w:unhideWhenUsed="1"/>
+    <w:lsdException w:name="Table 3D effects 1" w:semiHidden="1" w:unhideWhenUsed="1"/>
+    <w:lsdException w:name="Table 3D effects 2" w:semiHidden="1" w:unhideWhenUsed="1"/>
+    <w:lsdException w:name="Table 3D effects 3" w:semiHidden="1" w:unhideWhenUsed="1"/>
+    <w:lsdException w:name="Table Contemporary" w:semiHidden="1" w:unhideWhenUsed="1"/>
+    <w:lsdException w:name="Table Elegant" w:semiHidden="1" w:unhideWhenUsed="1"/>
+    <w:lsdException w:name="Table Professional" w:semiHidden="1" w:unhideWhenUsed="1"/>
+    <w:lsdException w:name="Table Subtle 1" w:semiHidden="1" w:unhideWhenUsed="1"/>
+    <w:lsdException w:name="Table Subtle 2" w:semiHidden="1" w:unhideWhenUsed="1"/>
+    <w:lsdException w:name="Table Web 1" w:semiHidden="1" w:unhideWhenUsed="1"/>
+    <w:lsdException w:name="Table Web 2" w:semiHidden="1" w:unhideWhenUsed="1"/>
+    <w:lsdException w:name="Table Web 3" w:semiHidden="1" w:unhideWhenUsed="1"/>
+    <w:lsdException w:name="Balloon Text" w:semiHidden="1" w:unhideWhenUsed="1"/>
+    <w:lsdException w:name="Table Grid" w:uiPriority="59"/>
+    <w:lsdException w:name="Table Theme" w:semiHidden="1" w:unhideWhenUsed="1"/>
+    <w:lsdException w:name="Placeholder Text" w:semiHidden="1"/>
+    <w:lsdException w:name="No Spacing" w:uiPriority="1" w:qFormat="1"/>
+    <w:lsdException w:name="Light Shading" w:uiPriority="60"/>
+    <w:lsdException w:name="Light List" w:uiPriority="61"/>
+    <w:lsdException w:name="Light Grid" w:uiPriority="62"/>
+    <w:lsdException w:name="Medium Shading 1" w:uiPriority="63"/>
+    <w:lsdException w:name="Medium Shading 2" w:uiPriority="64"/>
+    <w:lsdException w:name="Medium List 1" w:uiPriority="65"/>
+    <w:lsdException w:name="Medium List 2" w:uiPriority="66"/>
+    <w:lsdException w:name="Medium Grid 1" w:uiPriority="67"/>
+    <w:lsdException w:name="Medium Grid 2" w:uiPriority="68"/>
+    <w:lsdException w:name="Medium Grid 3" w:uiPriority="69"/>
+    <w:lsdException w:name="Dark List" w:uiPriority="70"/>
+    <w:lsdException w:name="Colorful Shading" w:uiPriority="71"/>
+    <w:lsdException w:name="Colorful List" w:uiPriority="72"/>
+    <w:lsdException w:name="Colorful Grid" w:uiPriority="73"/>
+    <w:lsdException w:name="Light Shading Accent 1" w:uiPriority="60"/>
+    <w:lsdException w:name="Light List Accent 1" w:uiPriority="61"/>
+    <w:lsdException w:name="Light Grid Accent 1" w:uiPriority="62"/>
+    <w:lsdException w:name="Medium Shading 1 Accent 1" w:uiPriority="63"/>
+    <w:lsdException w:name="Medium Shading 2 Accent 1" w:uiPriority="64"/>
+    <w:lsdException w:name="Medium List 1 Accent 1" w:uiPriority="65"/>
+    <w:lsdException w:name="Revision" w:semiHidden="1"/>
+    <w:lsdException w:name="List Paragraph" w:uiPriority="34" w:qFormat="1"/>
+    <w:lsdException w:name="Quote" w:uiPriority="29" w:qFormat="1"/>
+    <w:lsdException w:name="Intense Quote" w:uiPriority="30" w:qFormat="1"/>
+    <w:lsdException w:name="Medium List 2 Accent 1" w:uiPriority="66"/>
+    <w:lsdException w:name="Medium Grid 1 Accent 1" w:uiPriority="67"/>
+    <w:lsdException w:name="Medium Grid 2 Accent 1" w:uiPriority="68"/>
+    <w:lsdException w:name="Medium Grid 3 Accent 1" w:uiPriority="69"/>
+    <w:lsdException w:name="Dark List Accent 1" w:uiPriority="70"/>
+    <w:lsdException w:name="Colorful Shading Accent 1" w:uiPriority="71"/>
+    <w:lsdException w:name="Colorful List Accent 1" w:uiPriority="72"/>
+    <w:lsdException w:name="Colorful Grid Accent 1" w:uiPriority="73"/>
+    <w:lsdException w:name="Light Shading Accent 2" w:uiPriority="60"/>
+    <w:lsdException w:name="Light List Accent 2" w:uiPriority="61"/>
+    <w:lsdException w:name="Light Grid Accent 2" w:uiPriority="62"/>
+    <w:lsdException w:name="Medium Shading 1 Accent 2" w:uiPriority="63"/>
+    <w:lsdException w:name="Medium Shading 2 Accent 2" w:uiPriority="64"/>
+    <w:lsdException w:name="Medium List 1 Accent 2" w:uiPriority="65"/>
+    <w:lsdException w:name="Medium List 2 Accent 2" w:uiPriority="66"/>
+    <w:lsdException w:name="Medium Grid 1 Accent 2" w:uiPriority="67"/>
+    <w:lsdException w:name="Medium Grid 2 Accent 2" w:uiPriority="68"/>
+    <w:lsdException w:name="Medium Grid 3 Accent 2" w:uiPriority="69"/>
+    <w:lsdException w:name="Dark List Accent 2" w:uiPriority="70"/>
+    <w:lsdException w:name="Colorful Shading Accent 2" w:uiPriority="71"/>
+    <w:lsdException w:name="Colorful List Accent 2" w:uiPriority="72"/>
+    <w:lsdException w:name="Colorful Grid Accent 2" w:uiPriority="73"/>
+    <w:lsdException w:name="Light Shading Accent 3" w:uiPriority="60"/>
+    <w:lsdException w:name="Light List Accent 3" w:uiPriority="61"/>
+    <w:lsdException w:name="Light Grid Accent 3" w:uiPriority="62"/>
+    <w:lsdException w:name="Medium Shading 1 Accent 3" w:uiPriority="63"/>
+    <w:lsdException w:name="Medium Shading 2 Accent 3" w:uiPriority="64"/>
+    <w:lsdException w:name="Medium List 1 Accent 3" w:uiPriority="65"/>
+    <w:lsdException w:name="Medium List 2 Accent 3" w:uiPriority="66"/>
+    <w:lsdException w:name="Medium Grid 1 Accent 3" w:uiPriority="67"/>
+    <w:lsdException w:name="Medium Grid 2 Accent 3" w:uiPriority="68"/>
+    <w:lsdException w:name="Medium Grid 3 Accent 3" w:uiPriority="69"/>
+    <w:lsdException w:name="Dark List Accent 3" w:uiPriority="70"/>
+    <w:lsdException w:name="Colorful Shading Accent 3" w:uiPriority="71"/>
+    <w:lsdException w:name="Colorful List Accent 3" w:uiPriority="72"/>
+    <w:lsdException w:name="Colorful Grid Accent 3" w:uiPriority="73"/>
+    <w:lsdException w:name="Light Shading Accent 4" w:uiPriority="60"/>
+    <w:lsdException w:name="Light List Accent 4" w:uiPriority="61"/>
+    <w:lsdException w:name="Light Grid Accent 4" w:uiPriority="62"/>
+    <w:lsdException w:name="Medium Shading 1 Accent 4" w:uiPriority="63"/>
+    <w:lsdException w:name="Medium Shading 2 Accent 4" w:uiPriority="64"/>
+    <w:lsdException w:name="Medium List 1 Accent 4" w:uiPriority="65"/>
+    <w:lsdException w:name="Medium List 2 Accent 4" w:uiPriority="66"/>
+    <w:lsdException w:name="Medium Grid 1 Accent 4" w:uiPriority="67"/>
+    <w:lsdException w:name="Medium Grid 2 Accent 4" w:uiPriority="68"/>
+    <w:lsdException w:name="Medium Grid 3 Accent 4" w:uiPriority="69"/>
+    <w:lsdException w:name="Dark List Accent 4" w:uiPriority="70"/>
+    <w:lsdException w:name="Colorful Shading Accent 4" w:uiPriority="71"/>
+    <w:lsdException w:name="Colorful List Accent 4" w:uiPriority="72"/>
+    <w:lsdException w:name="Colorful Grid Accent 4" w:uiPriority="73"/>
+    <w:lsdException w:name="Light Shading Accent 5" w:uiPriority="60"/>
+    <w:lsdException w:name="Light List Accent 5" w:uiPriority="61"/>
+    <w:lsdException w:name="Light Grid Accent 5" w:uiPriority="62"/>
+    <w:lsdException w:name="Medium Shading 1 Accent 5" w:uiPriority="63"/>
+    <w:lsdException w:name="Medium Shading 2 Accent 5" w:uiPriority="64"/>
+    <w:lsdException w:name="Medium List 1 Accent 5" w:uiPriority="65"/>
+    <w:lsdException w:name="Medium List 2 Accent 5" w:uiPriority="66"/>
+    <w:lsdException w:name="Medium Grid 1 Accent 5" w:uiPriority="67"/>
+    <w:lsdException w:name="Medium Grid 2 Accent 5" w:uiPriority="68"/>
+    <w:lsdException w:name="Medium Grid 3 Accent 5" w:uiPriority="69"/>
+    <w:lsdException w:name="Dark List Accent 5" w:uiPriority="70"/>
+    <w:lsdException w:name="Colorful Shading Accent 5" w:uiPriority="71"/>
+    <w:lsdException w:name="Colorful List Accent 5" w:uiPriority="72"/>
+    <w:lsdException w:name="Colorful Grid Accent 5" w:uiPriority="73"/>
+    <w:lsdException w:name="Light Shading Accent 6" w:uiPriority="60"/>
+    <w:lsdException w:name="Light List Accent 6" w:uiPriority="61"/>
+    <w:lsdException w:name="Light Grid Accent 6" w:uiPriority="62"/>
+    <w:lsdException w:name="Medium Shading 1 Accent 6" w:uiPriority="63"/>
+    <w:lsdException w:name="Medium Shading 2 Accent 6" w:uiPriority="64"/>
+    <w:lsdException w:name="Medium List 1 Accent 6" w:uiPriority="65"/>
+    <w:lsdException w:name="Medium List 2 Accent 6" w:uiPriority="66"/>
+    <w:lsdException w:name="Medium Grid 1 Accent 6" w:uiPriority="67"/>
+    <w:lsdException w:name="Medium Grid 2 Accent 6" w:uiPriority="68"/>
+    <w:lsdException w:name="Medium Grid 3 Accent 6" w:uiPriority="69"/>
+    <w:lsdException w:name="Dark List Accent 6" w:uiPriority="70"/>
+    <w:lsdException w:name="Colorful Shading Accent 6" w:uiPriority="71"/>
+    <w:lsdException w:name="Colorful List Accent 6" w:uiPriority="72"/>
+    <w:lsdException w:name="Colorful Grid Accent 6" w:uiPriority="73"/>
+    <w:lsdException w:name="Subtle Emphasis" w:uiPriority="19" w:qFormat="1"/>
+    <w:lsdException w:name="Intense Emphasis" w:uiPriority="21" w:qFormat="1"/>
+    <w:lsdException w:name="Subtle Reference" w:uiPriority="31" w:qFormat="1"/>
+    <w:lsdException w:name="Intense Reference" w:uiPriority="32" w:qFormat="1"/>
+    <w:lsdException w:name="Book Title" w:uiPriority="33" w:qFormat="1"/>
+    <w:lsdException w:name="Bibliography" w:semiHidden="1" w:uiPriority="37" w:unhideWhenUsed="1"/>
+    <w:lsdException w:name="TOC Heading" w:semiHidden="1" w:uiPriority="39" w:unhideWhenUsed="1" w:qFormat="1"/>
+    <w:lsdException w:name="Plain Table 1" w:uiPriority="41"/>
+    <w:lsdException w:name="Plain Table 2" w:uiPriority="42"/>
+    <w:lsdException w:name="Plain Table 3" w:uiPriority="43"/>
+    <w:lsdException w:name="Plain Table 4" w:uiPriority="44"/>
+    <w:lsdException w:name="Plain Table 5" w:uiPriority="45"/>
+    <w:lsdException w:name="Grid Table Light" w:uiPriority="40"/>
+    <w:lsdException w:name="Grid Table 1 Light" w:uiPriority="46"/>
+    <w:lsdException w:name="Grid Table 2" w:uiPriority="47"/>
+    <w:lsdException w:name="Grid Table 3" w:uiPriority="48"/>
+    <w:lsdException w:name="Grid Table 4" w:uiPriority="49"/>
+    <w:lsdException w:name="Grid Table 5 Dark" w:uiPriority="50"/>
+    <w:lsdException w:name="Grid Table 6 Colorful" w:uiPriority="51"/>
+    <w:lsdException w:name="Grid Table 7 Colorful" w:uiPriority="52"/>
+    <w:lsdException w:name="Grid Table 1 Light Accent 1" w:uiPriority="46"/>
+    <w:lsdException w:name="Grid Table 2 Accent 1" w:uiPriority="47"/>
+    <w:lsdException w:name="Grid Table 3 Accent 1" w:uiPriority="48"/>
+    <w:lsdException w:name="Grid Table 4 Accent 1" w:uiPriority="49"/>
+    <w:lsdException w:name="Grid Table 5 Dark Accent 1" w:uiPriority="50"/>
+    <w:lsdException w:name="Grid Table 6 Colorful Accent 1" w:uiPriority="51"/>
+    <w:lsdException w:name="Grid Table 7 Colorful Accent 1" w:uiPriority="52"/>
+    <w:lsdException w:name="Grid Table 1 Light Accent 2" w:uiPriority="46"/>
+    <w:lsdException w:name="Grid Table 2 Accent 2" w:uiPriority="47"/>
+    <w:lsdException w:name="Grid Table 3 Accent 2" w:uiPriority="48"/>
+    <w:lsdException w:name="Grid Table 4 Accent 2" w:uiPriority="49"/>
+    <w:lsdException w:name="Grid Table 5 Dark Accent 2" w:uiPriority="50"/>
+    <w:lsdException w:name="Grid Table 6 Colorful Accent 2" w:uiPriority="51"/>
+    <w:lsdException w:name="Grid Table 7 Colorful Accent 2" w:uiPriority="52"/>
+    <w:lsdException w:name="Grid Table 1 Light Accent 3" w:uiPriority="46"/>
+    <w:lsdException w:name="Grid Table 2 Accent 3" w:uiPriority="47"/>
+    <w:lsdException w:name="Grid Table 3 Accent 3" w:uiPriority="48"/>
+    <w:lsdException w:name="Grid Table 4 Accent 3" w:uiPriority="49"/>
+    <w:lsdException w:name="Grid Table 5 Dark Accent 3" w:uiPriority="50"/>
+    <w:lsdException w:name="Grid Table 6 Colorful Accent 3" w:uiPriority="51"/>
+    <w:lsdException w:name="Grid Table 7 Colorful Accent 3" w:uiPriority="52"/>
+    <w:lsdException w:name="Grid Table 1 Light Accent 4" w:uiPriority="46"/>
+    <w:lsdException w:name="Grid Table 2 Accent 4" w:uiPriority="47"/>
+    <w:lsdException w:name="Grid Table 3 Accent 4" w:uiPriority="48"/>
+    <w:lsdException w:name="Grid Table 4 Accent 4" w:uiPriority="49"/>
+    <w:lsdException w:name="Grid Table 5 Dark Accent 4" w:uiPriority="50"/>
+    <w:lsdException w:name="Grid Table 6 Colorful Accent 4" w:uiPriority="51"/>
+    <w:lsdException w:name="Grid Table 7 Colorful Accent 4" w:uiPriority="52"/>
+    <w:lsdException w:name="Grid Table 1 Light Accent 5" w:uiPriority="46"/>
+    <w:lsdException w:name="Grid Table 2 Accent 5" w:uiPriority="47"/>
+    <w:lsdException w:name="Grid Table 3 Accent 5" w:uiPriority="48"/>
+    <w:lsdException w:name="Grid Table 4 Accent 5" w:uiPriority="49"/>
+    <w:lsdException w:name="Grid Table 5 Dark Accent 5" w:uiPriority="50"/>
+    <w:lsdException w:name="Grid Table 6 Colorful Accent 5" w:uiPriority="51"/>
+    <w:lsdException w:name="Grid Table 7 Colorful Accent 5" w:uiPriority="52"/>
+    <w:lsdException w:name="Grid Table 1 Light Accent 6" w:uiPriority="46"/>
+    <w:lsdException w:name="Grid Table 2 Accent 6" w:uiPriority="47"/>
+    <w:lsdException w:name="Grid Table 3 Accent 6" w:uiPriority="48"/>
+    <w:lsdException w:name="Grid Table 4 Accent 6" w:uiPriority="49"/>
+    <w:lsdException w:name="Grid Table 5 Dark Accent 6" w:uiPriority="50"/>
+    <w:lsdException w:name="Grid Table 6 Colorful Accent 6" w:uiPriority="51"/>
+    <w:lsdException w:name="Grid Table 7 Colorful Accent 6" w:uiPriority="52"/>
+    <w:lsdException w:name="List Table 1 Light" w:uiPriority="46"/>
+    <w:lsdException w:name="List Table 2" w:uiPriority="47"/>
+    <w:lsdException w:name="List Table 3" w:uiPriority="48"/>
+    <w:lsdException w:name="List Table 4" w:uiPriority="49"/>
+    <w:lsdException w:name="List Table 5 Dark" w:uiPriority="50"/>
+    <w:lsdException w:name="List Table 6 Colorful" w:uiPriority="51"/>
+    <w:lsdException w:name="List Table 7 Colorful" w:uiPriority="52"/>
+    <w:lsdException w:name="List Table 1 Light Accent 1" w:uiPriority="46"/>
+    <w:lsdException w:name="List Table 2 Accent 1" w:uiPriority="47"/>
+    <w:lsdException w:name="List Table 3 Accent 1" w:uiPriority="48"/>
+    <w:lsdException w:name="List Table 4 Accent 1" w:uiPriority="49"/>
+    <w:lsdException w:name="List Table 5 Dark Accent 1" w:uiPriority="50"/>
+    <w:lsdException w:name="List Table 6 Colorful Accent 1" w:uiPriority="51"/>
+    <w:lsdException w:name="List Table 7 Colorful Accent 1" w:uiPriority="52"/>
+    <w:lsdException w:name="List Table 1 Light Accent 2" w:uiPriority="46"/>
+    <w:lsdException w:name="List Table 2 Accent 2" w:uiPriority="47"/>
+    <w:lsdException w:name="List Table 3 Accent 2" w:uiPriority="48"/>
+    <w:lsdException w:name="List Table 4 Accent 2" w:uiPriority="49"/>
+    <w:lsdException w:name="List Table 5 Dark Accent 2" w:uiPriority="50"/>
+    <w:lsdException w:name="List Table 6 Colorful Accent 2" w:uiPriority="51"/>
+    <w:lsdException w:name="List Table 7 Colorful Accent 2" w:uiPriority="52"/>
+    <w:lsdException w:name="List Table 1 Light Accent 3" w:uiPriority="46"/>
+    <w:lsdException w:name="List Table 2 Accent 3" w:uiPriority="47"/>
+    <w:lsdException w:name="List Table 3 Accent 3" w:uiPriority="48"/>
+    <w:lsdException w:name="List Table 4 Accent 3" w:uiPriority="49"/>
+    <w:lsdException w:name="List Table 5 Dark Accent 3" w:uiPriority="50"/>
+    <w:lsdException w:name="List Table 6 Colorful Accent 3" w:uiPriority="51"/>
+    <w:lsdException w:name="List Table 7 Colorful Accent 3" w:uiPriority="52"/>
+    <w:lsdException w:name="List Table 1 Light Accent 4" w:uiPriority="46"/>
+    <w:lsdException w:name="List Table 2 Accent 4" w:uiPriority="47"/>
+    <w:lsdException w:name="List Table 3 Accent 4" w:uiPriority="48"/>
+    <w:lsdException w:name="List Table 4 Accent 4" w:uiPriority="49"/>
+    <w:lsdException w:name="List Table 5 Dark Accent 4" w:uiPriority="50"/>
+    <w:lsdException w:name="List Table 6 Colorful Accent 4" w:uiPriority="51"/>
+    <w:lsdException w:name="List Table 7 Colorful Accent 4" w:uiPriority="52"/>
+    <w:lsdException w:name="List Table 1 Light Accent 5" w:uiPriority="46"/>
+    <w:lsdException w:name="List Table 2 Accent 5" w:uiPriority="47"/>
+    <w:lsdException w:name="List Table 3 Accent 5" w:uiPriority="48"/>
+    <w:lsdException w:name="List Table 4 Accent 5" w:uiPriority="49"/>
+    <w:lsdException w:name="List Table 5 Dark Accent 5" w:uiPriority="50"/>
+    <w:lsdException w:name="List Table 6 Colorful Accent 5" w:uiPriority="51"/>
+    <w:lsdException w:name="List Table 7 Colorful Accent 5" w:uiPriority="52"/>
+    <w:lsdException w:name="List Table 1 Light Accent 6" w:uiPriority="46"/>
+    <w:lsdException w:name="List Table 2 Accent 6" w:uiPriority="47"/>
+    <w:lsdException w:name="List Table 3 Accent 6" w:uiPriority="48"/>
+    <w:lsdException w:name="List Table 4 Accent 6" w:uiPriority="49"/>
+    <w:lsdException w:name="List Table 5 Dark Accent 6" w:uiPriority="50"/>
+    <w:lsdException w:name="List Table 6 Colorful Accent 6" w:uiPriority="51"/>
+    <w:lsdException w:name="List Table 7 Colorful Accent 6" w:uiPriority="52"/>
+    <w:lsdException w:name="Mention" w:semiHidden="1" w:unhideWhenUsed="1"/>
   </w:latentStyles>
   <w:style w:type="paragraph" w:default="1" w:styleId="Normal">
     <w:name w:val="Normal"/>
@@ -9423,7 +9370,6 @@
     <w:uiPriority w:val="59"/>
     <w:rsid w:val="004E13F5"/>
     <w:tblPr>
-      <w:tblInd w:w="0" w:type="dxa"/>
       <w:tblBorders>
         <w:top w:val="single" w:sz="4" w:space="0" w:color="auto"/>
         <w:left w:val="single" w:sz="4" w:space="0" w:color="auto"/>
@@ -9432,12 +9378,6 @@
         <w:insideH w:val="single" w:sz="4" w:space="0" w:color="auto"/>
         <w:insideV w:val="single" w:sz="4" w:space="0" w:color="auto"/>
       </w:tblBorders>
-      <w:tblCellMar>
-        <w:top w:w="0" w:type="dxa"/>
-        <w:left w:w="108" w:type="dxa"/>
-        <w:bottom w:w="0" w:type="dxa"/>
-        <w:right w:w="108" w:type="dxa"/>
-      </w:tblCellMar>
     </w:tblPr>
   </w:style>
   <w:style w:type="character" w:styleId="CommentReference">

</xml_diff>

<commit_message>
Add UCLA Tobacco conventions
</commit_message>
<xml_diff>
--- a/misc_docs/TOBACCO and TOBACCO Type convention for PCORNet V3_ekb to.docx
+++ b/misc_docs/TOBACCO and TOBACCO Type convention for PCORNet V3_ekb to.docx
@@ -153,6 +153,7 @@
               </w:rPr>
               <w:t xml:space="preserve"> = </w:t>
             </w:r>
+            <w:commentRangeStart w:id="1"/>
             <w:r>
               <w:rPr>
                 <w:rFonts w:ascii="Times New Roman" w:hAnsi="Times New Roman" w:cs="Times New Roman"/>
@@ -169,7 +170,23 @@
                 <w:sz w:val="16"/>
                 <w:szCs w:val="16"/>
               </w:rPr>
-              <w:t xml:space="preserve"> (‘Tobacco </w:t>
+              <w:t xml:space="preserve"> </w:t>
+            </w:r>
+            <w:commentRangeEnd w:id="1"/>
+            <w:r>
+              <w:rPr>
+                <w:rStyle w:val="CommentReference"/>
+              </w:rPr>
+              <w:commentReference w:id="1"/>
+            </w:r>
+            <w:r>
+              <w:rPr>
+                <w:rFonts w:ascii="Times New Roman" w:hAnsi="Times New Roman" w:cs="Times New Roman"/>
+                <w:color w:val="4F81BD"/>
+                <w:sz w:val="16"/>
+                <w:szCs w:val="16"/>
+              </w:rPr>
+              <w:t xml:space="preserve">(‘Tobacco </w:t>
             </w:r>
             <w:r>
               <w:rPr>
@@ -1734,7 +1751,7 @@
         <w:lastRenderedPageBreak/>
         <w:t>TOBACCO TYPE</w:t>
       </w:r>
-      <w:ins w:id="1" w:author="Don Torok" w:date="2016-05-12T15:13:00Z">
+      <w:ins w:id="2" w:author="Don Torok" w:date="2016-05-12T15:13:00Z">
         <w:r>
           <w:t xml:space="preserve"> </w:t>
         </w:r>
@@ -1952,6 +1969,7 @@
               </w:rPr>
               <w:t xml:space="preserve"> = </w:t>
             </w:r>
+            <w:bookmarkStart w:id="3" w:name="_GoBack"/>
             <w:r>
               <w:rPr>
                 <w:rFonts w:ascii="Times New Roman" w:hAnsi="Times New Roman" w:cs="Times New Roman"/>
@@ -1962,6 +1980,7 @@
               </w:rPr>
               <w:t xml:space="preserve">4219336 </w:t>
             </w:r>
+            <w:bookmarkEnd w:id="3"/>
             <w:r>
               <w:rPr>
                 <w:rFonts w:ascii="Times New Roman" w:hAnsi="Times New Roman" w:cs="Times New Roman"/>
@@ -4677,10 +4696,10 @@
         <w:suppressAutoHyphens w:val="0"/>
         <w:spacing w:before="0" w:after="0" w:line="240" w:lineRule="auto"/>
         <w:rPr>
-          <w:ins w:id="2" w:author="Don Torok" w:date="2016-05-12T15:14:00Z"/>
+          <w:ins w:id="4" w:author="Don Torok" w:date="2016-05-12T15:14:00Z"/>
         </w:rPr>
       </w:pPr>
-      <w:ins w:id="3" w:author="Don Torok" w:date="2016-05-12T15:14:00Z">
+      <w:ins w:id="5" w:author="Don Torok" w:date="2016-05-12T15:14:00Z">
         <w:r>
           <w:br w:type="page"/>
         </w:r>
@@ -4691,13 +4710,11 @@
         <w:lastRenderedPageBreak/>
         <w:t>SMOKING</w:t>
       </w:r>
-      <w:ins w:id="4" w:author="Don Torok" w:date="2016-05-12T15:14:00Z">
+      <w:ins w:id="6" w:author="Don Torok" w:date="2016-05-12T15:14:00Z">
         <w:r>
           <w:t xml:space="preserve"> (frequency/amount of Tobacco Use)</w:t>
         </w:r>
       </w:ins>
-      <w:bookmarkStart w:id="5" w:name="_GoBack"/>
-      <w:bookmarkEnd w:id="5"/>
     </w:p>
     <w:tbl>
       <w:tblPr>
@@ -8794,6 +8811,50 @@
     </w:sectPr>
   </w:body>
 </w:document>
+</file>
+
+<file path=word/comments.xml><?xml version="1.0" encoding="utf-8"?>
+<w:comments xmlns:wpc="http://schemas.microsoft.com/office/word/2010/wordprocessingCanvas" xmlns:cx="http://schemas.microsoft.com/office/drawing/2014/chartex" xmlns:cx1="http://schemas.microsoft.com/office/drawing/2015/9/8/chartex" xmlns:cx2="http://schemas.microsoft.com/office/drawing/2015/10/21/chartex" xmlns:mc="http://schemas.openxmlformats.org/markup-compatibility/2006" xmlns:o="urn:schemas-microsoft-com:office:office" xmlns:r="http://schemas.openxmlformats.org/officeDocument/2006/relationships" xmlns:m="http://schemas.openxmlformats.org/officeDocument/2006/math" xmlns:v="urn:schemas-microsoft-com:vml" xmlns:wp14="http://schemas.microsoft.com/office/word/2010/wordprocessingDrawing" xmlns:wp="http://schemas.openxmlformats.org/drawingml/2006/wordprocessingDrawing" xmlns:w10="urn:schemas-microsoft-com:office:word" xmlns:w="http://schemas.openxmlformats.org/wordprocessingml/2006/main" xmlns:w14="http://schemas.microsoft.com/office/word/2010/wordml" xmlns:w15="http://schemas.microsoft.com/office/word/2012/wordml" xmlns:w16se="http://schemas.microsoft.com/office/word/2015/wordml/symex" xmlns:wpg="http://schemas.microsoft.com/office/word/2010/wordprocessingGroup" xmlns:wpi="http://schemas.microsoft.com/office/word/2010/wordprocessingInk" xmlns:wne="http://schemas.microsoft.com/office/word/2006/wordml" xmlns:wps="http://schemas.microsoft.com/office/word/2010/wordprocessingShape" mc:Ignorable="w14 w15 w16se wp14">
+  <w:comment w:id="1" w:author="Don Torok" w:date="2016-05-19T13:25:00Z" w:initials="DT">
+    <w:p>
+      <w:pPr>
+        <w:pStyle w:val="CommentText"/>
+      </w:pPr>
+      <w:r>
+        <w:rPr>
+          <w:rStyle w:val="CommentReference"/>
+        </w:rPr>
+        <w:annotationRef/>
+      </w:r>
+      <w:r>
+        <w:t xml:space="preserve">Would concept </w:t>
+      </w:r>
+      <w:r>
+        <w:t>4041306</w:t>
+      </w:r>
+      <w:r>
+        <w:t xml:space="preserve"> (</w:t>
+      </w:r>
+      <w:r>
+        <w:t>Tobacco use and exposure</w:t>
+      </w:r>
+      <w:r>
+        <w:t>) be better?</w:t>
+      </w:r>
+    </w:p>
+    <w:p>
+      <w:pPr>
+        <w:pStyle w:val="CommentText"/>
+      </w:pPr>
+    </w:p>
+  </w:comment>
+</w:comments>
+</file>
+
+<file path=word/commentsExtended.xml><?xml version="1.0" encoding="utf-8"?>
+<w15:commentsEx xmlns:wpc="http://schemas.microsoft.com/office/word/2010/wordprocessingCanvas" xmlns:cx="http://schemas.microsoft.com/office/drawing/2014/chartex" xmlns:cx1="http://schemas.microsoft.com/office/drawing/2015/9/8/chartex" xmlns:cx2="http://schemas.microsoft.com/office/drawing/2015/10/21/chartex" xmlns:mc="http://schemas.openxmlformats.org/markup-compatibility/2006" xmlns:o="urn:schemas-microsoft-com:office:office" xmlns:r="http://schemas.openxmlformats.org/officeDocument/2006/relationships" xmlns:m="http://schemas.openxmlformats.org/officeDocument/2006/math" xmlns:v="urn:schemas-microsoft-com:vml" xmlns:wp14="http://schemas.microsoft.com/office/word/2010/wordprocessingDrawing" xmlns:wp="http://schemas.openxmlformats.org/drawingml/2006/wordprocessingDrawing" xmlns:w10="urn:schemas-microsoft-com:office:word" xmlns:w="http://schemas.openxmlformats.org/wordprocessingml/2006/main" xmlns:w14="http://schemas.microsoft.com/office/word/2010/wordml" xmlns:w15="http://schemas.microsoft.com/office/word/2012/wordml" xmlns:w16se="http://schemas.microsoft.com/office/word/2015/wordml/symex" xmlns:wpg="http://schemas.microsoft.com/office/word/2010/wordprocessingGroup" xmlns:wpi="http://schemas.microsoft.com/office/word/2010/wordprocessingInk" xmlns:wne="http://schemas.microsoft.com/office/word/2006/wordml" xmlns:wps="http://schemas.microsoft.com/office/word/2010/wordprocessingShape" mc:Ignorable="w14 w15 w16se wp14">
+  <w15:commentEx w15:paraId="2A9F36AF" w15:done="0"/>
+</w15:commentsEx>
 </file>
 
 <file path=word/numbering.xml><?xml version="1.0" encoding="utf-8"?>
@@ -9803,4 +9864,16 @@
   </a:objectDefaults>
   <a:extraClrSchemeLst/>
 </a:theme>
+</file>
+
+<file path=customXml/item1.xml><?xml version="1.0" encoding="utf-8"?>
+<b:Sources xmlns:b="http://schemas.openxmlformats.org/officeDocument/2006/bibliography" xmlns="http://schemas.openxmlformats.org/officeDocument/2006/bibliography" SelectedStyle="\APASixthEditionOfficeOnline.xsl" StyleName="APA" Version="6"/>
+</file>
+
+<file path=customXml/itemProps1.xml><?xml version="1.0" encoding="utf-8"?>
+<ds:datastoreItem xmlns:ds="http://schemas.openxmlformats.org/officeDocument/2006/customXml" ds:itemID="{E6300D5C-F82A-49F7-8624-ACEFA6048836}">
+  <ds:schemaRefs>
+    <ds:schemaRef ds:uri="http://schemas.openxmlformats.org/officeDocument/2006/bibliography"/>
+  </ds:schemaRefs>
+</ds:datastoreItem>
 </file>
</xml_diff>